<commit_message>
A few tweaks and style-guide update
</commit_message>
<xml_diff>
--- a/style-guide.docx
+++ b/style-guide.docx
@@ -19,16 +19,290 @@
         <mc:AlternateContent>
           <mc:Choice Requires="wps">
             <w:drawing>
-              <wp:anchor distT="0" distB="0" distL="114300" distR="114300" simplePos="0" relativeHeight="251665408" behindDoc="0" locked="0" layoutInCell="1" allowOverlap="1" wp14:anchorId="1DE7604C" wp14:editId="1C72883F">
+              <wp:anchor distT="0" distB="0" distL="114300" distR="114300" simplePos="0" relativeHeight="251663360" behindDoc="0" locked="0" layoutInCell="1" allowOverlap="1" wp14:anchorId="25D893BE" wp14:editId="7CD3056C">
                 <wp:simplePos x="0" y="0"/>
                 <wp:positionH relativeFrom="column">
-                  <wp:posOffset>4414371</wp:posOffset>
+                  <wp:posOffset>5095240</wp:posOffset>
                 </wp:positionH>
                 <wp:positionV relativeFrom="paragraph">
-                  <wp:posOffset>1287797</wp:posOffset>
+                  <wp:posOffset>1711960</wp:posOffset>
                 </wp:positionV>
-                <wp:extent cx="727336" cy="544479"/>
-                <wp:effectExtent l="15240" t="3810" r="12065" b="31115"/>
+                <wp:extent cx="477203" cy="494983"/>
+                <wp:effectExtent l="19050" t="0" r="18415" b="38735"/>
+                <wp:wrapNone/>
+                <wp:docPr id="6" name="Arrow: Bent-Up 6"/>
+                <wp:cNvGraphicFramePr/>
+                <a:graphic xmlns:a="http://schemas.openxmlformats.org/drawingml/2006/main">
+                  <a:graphicData uri="http://schemas.microsoft.com/office/word/2010/wordprocessingShape">
+                    <wps:wsp>
+                      <wps:cNvSpPr/>
+                      <wps:spPr>
+                        <a:xfrm rot="10800000">
+                          <a:off x="0" y="0"/>
+                          <a:ext cx="477203" cy="494983"/>
+                        </a:xfrm>
+                        <a:prstGeom prst="bentUpArrow">
+                          <a:avLst>
+                            <a:gd name="adj1" fmla="val 25000"/>
+                            <a:gd name="adj2" fmla="val 26279"/>
+                            <a:gd name="adj3" fmla="val 25000"/>
+                          </a:avLst>
+                        </a:prstGeom>
+                        <a:solidFill>
+                          <a:schemeClr val="accent1"/>
+                        </a:solidFill>
+                        <a:ln>
+                          <a:solidFill>
+                            <a:schemeClr val="bg2"/>
+                          </a:solidFill>
+                        </a:ln>
+                      </wps:spPr>
+                      <wps:style>
+                        <a:lnRef idx="2">
+                          <a:schemeClr val="accent1">
+                            <a:shade val="50000"/>
+                          </a:schemeClr>
+                        </a:lnRef>
+                        <a:fillRef idx="1">
+                          <a:schemeClr val="accent1"/>
+                        </a:fillRef>
+                        <a:effectRef idx="0">
+                          <a:schemeClr val="accent1"/>
+                        </a:effectRef>
+                        <a:fontRef idx="minor">
+                          <a:schemeClr val="lt1"/>
+                        </a:fontRef>
+                      </wps:style>
+                      <wps:bodyPr rot="0" spcFirstLastPara="0" vertOverflow="overflow" horzOverflow="overflow" vert="horz" wrap="square" lIns="91440" tIns="45720" rIns="91440" bIns="45720" numCol="1" spcCol="0" rtlCol="0" fromWordArt="0" anchor="ctr" anchorCtr="0" forceAA="0" compatLnSpc="1">
+                        <a:prstTxWarp prst="textNoShape">
+                          <a:avLst/>
+                        </a:prstTxWarp>
+                        <a:noAutofit/>
+                      </wps:bodyPr>
+                    </wps:wsp>
+                  </a:graphicData>
+                </a:graphic>
+                <wp14:sizeRelH relativeFrom="margin">
+                  <wp14:pctWidth>0</wp14:pctWidth>
+                </wp14:sizeRelH>
+                <wp14:sizeRelV relativeFrom="margin">
+                  <wp14:pctHeight>0</wp14:pctHeight>
+                </wp14:sizeRelV>
+              </wp:anchor>
+            </w:drawing>
+          </mc:Choice>
+          <mc:Fallback>
+            <w:pict>
+              <v:shape w14:anchorId="06DD8549" id="Arrow: Bent-Up 6" o:spid="_x0000_s1026" style="position:absolute;margin-left:401.2pt;margin-top:134.8pt;width:37.6pt;height:39pt;rotation:180;z-index:251663360;visibility:visible;mso-wrap-style:square;mso-width-percent:0;mso-height-percent:0;mso-wrap-distance-left:9pt;mso-wrap-distance-top:0;mso-wrap-distance-right:9pt;mso-wrap-distance-bottom:0;mso-position-horizontal:absolute;mso-position-horizontal-relative:text;mso-position-vertical:absolute;mso-position-vertical-relative:text;mso-width-percent:0;mso-height-percent:0;mso-width-relative:margin;mso-height-relative:margin;v-text-anchor:middle" coordsize="477203,494983" o:gfxdata="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" path="m,375682r292148,l292148,119301r-65753,l351799,,477203,119301r-65754,l411449,494983,,494983,,375682xe" fillcolor="#4472c4 [3204]" strokecolor="#e7e6e6 [3214]" strokeweight="1pt">
+                <v:stroke joinstyle="miter"/>
+                <v:path arrowok="t" o:connecttype="custom" o:connectlocs="0,375682;292148,375682;292148,119301;226395,119301;351799,0;477203,119301;411449,119301;411449,494983;0,494983;0,375682" o:connectangles="0,0,0,0,0,0,0,0,0,0"/>
+              </v:shape>
+            </w:pict>
+          </mc:Fallback>
+        </mc:AlternateContent>
+      </w:r>
+      <w:r>
+        <w:rPr>
+          <w:noProof/>
+          <w:lang w:val="en-US"/>
+        </w:rPr>
+        <mc:AlternateContent>
+          <mc:Choice Requires="wps">
+            <w:drawing>
+              <wp:anchor distT="0" distB="0" distL="114300" distR="114300" simplePos="0" relativeHeight="251659264" behindDoc="0" locked="0" layoutInCell="1" allowOverlap="1" wp14:anchorId="12674732" wp14:editId="2C6A2F89">
+                <wp:simplePos x="0" y="0"/>
+                <wp:positionH relativeFrom="column">
+                  <wp:posOffset>4569777</wp:posOffset>
+                </wp:positionH>
+                <wp:positionV relativeFrom="paragraph">
+                  <wp:posOffset>1286828</wp:posOffset>
+                </wp:positionV>
+                <wp:extent cx="559435" cy="741996"/>
+                <wp:effectExtent l="23178" t="0" r="16192" b="54293"/>
+                <wp:wrapNone/>
+                <wp:docPr id="4" name="Arrow: Bent-Up 4"/>
+                <wp:cNvGraphicFramePr/>
+                <a:graphic xmlns:a="http://schemas.openxmlformats.org/drawingml/2006/main">
+                  <a:graphicData uri="http://schemas.microsoft.com/office/word/2010/wordprocessingShape">
+                    <wps:wsp>
+                      <wps:cNvSpPr/>
+                      <wps:spPr>
+                        <a:xfrm rot="5400000" flipV="1">
+                          <a:off x="0" y="0"/>
+                          <a:ext cx="559435" cy="741996"/>
+                        </a:xfrm>
+                        <a:prstGeom prst="bentUpArrow">
+                          <a:avLst>
+                            <a:gd name="adj1" fmla="val 25000"/>
+                            <a:gd name="adj2" fmla="val 34402"/>
+                            <a:gd name="adj3" fmla="val 25000"/>
+                          </a:avLst>
+                        </a:prstGeom>
+                        <a:solidFill>
+                          <a:schemeClr val="tx1"/>
+                        </a:solidFill>
+                        <a:ln>
+                          <a:solidFill>
+                            <a:schemeClr val="bg2"/>
+                          </a:solidFill>
+                        </a:ln>
+                      </wps:spPr>
+                      <wps:style>
+                        <a:lnRef idx="2">
+                          <a:schemeClr val="accent1">
+                            <a:shade val="50000"/>
+                          </a:schemeClr>
+                        </a:lnRef>
+                        <a:fillRef idx="1">
+                          <a:schemeClr val="accent1"/>
+                        </a:fillRef>
+                        <a:effectRef idx="0">
+                          <a:schemeClr val="accent1"/>
+                        </a:effectRef>
+                        <a:fontRef idx="minor">
+                          <a:schemeClr val="lt1"/>
+                        </a:fontRef>
+                      </wps:style>
+                      <wps:bodyPr rot="0" spcFirstLastPara="0" vertOverflow="overflow" horzOverflow="overflow" vert="horz" wrap="square" lIns="91440" tIns="45720" rIns="91440" bIns="45720" numCol="1" spcCol="0" rtlCol="0" fromWordArt="0" anchor="ctr" anchorCtr="0" forceAA="0" compatLnSpc="1">
+                        <a:prstTxWarp prst="textNoShape">
+                          <a:avLst/>
+                        </a:prstTxWarp>
+                        <a:noAutofit/>
+                      </wps:bodyPr>
+                    </wps:wsp>
+                  </a:graphicData>
+                </a:graphic>
+                <wp14:sizeRelH relativeFrom="margin">
+                  <wp14:pctWidth>0</wp14:pctWidth>
+                </wp14:sizeRelH>
+                <wp14:sizeRelV relativeFrom="margin">
+                  <wp14:pctHeight>0</wp14:pctHeight>
+                </wp14:sizeRelV>
+              </wp:anchor>
+            </w:drawing>
+          </mc:Choice>
+          <mc:Fallback>
+            <w:pict>
+              <v:shape w14:anchorId="0C6BCE1E" id="Arrow: Bent-Up 4" o:spid="_x0000_s1026" style="position:absolute;margin-left:359.8pt;margin-top:101.35pt;width:44.05pt;height:58.4pt;rotation:-90;flip:y;z-index:251659264;visibility:visible;mso-wrap-style:square;mso-width-percent:0;mso-height-percent:0;mso-wrap-distance-left:9pt;mso-wrap-distance-top:0;mso-wrap-distance-right:9pt;mso-wrap-distance-bottom:0;mso-position-horizontal:absolute;mso-position-horizontal-relative:text;mso-position-vertical:absolute;mso-position-vertical-relative:text;mso-width-percent:0;mso-height-percent:0;mso-width-relative:margin;mso-height-relative:margin;v-text-anchor:middle" coordsize="559435,741996" o:gfxdata="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" path="m,602137r297049,l297049,139859r-122528,l366978,,559435,139859r-122527,l436908,741996,,741996,,602137xe" fillcolor="black [3213]" strokecolor="#e7e6e6 [3214]" strokeweight="1pt">
+                <v:stroke joinstyle="miter"/>
+                <v:path arrowok="t" o:connecttype="custom" o:connectlocs="0,602137;297049,602137;297049,139859;174521,139859;366978,0;559435,139859;436908,139859;436908,741996;0,741996;0,602137" o:connectangles="0,0,0,0,0,0,0,0,0,0"/>
+              </v:shape>
+            </w:pict>
+          </mc:Fallback>
+        </mc:AlternateContent>
+      </w:r>
+      <w:r>
+        <w:rPr>
+          <w:noProof/>
+          <w:lang w:val="en-US"/>
+        </w:rPr>
+        <mc:AlternateContent>
+          <mc:Choice Requires="wps">
+            <w:drawing>
+              <wp:anchor distT="0" distB="0" distL="114300" distR="114300" simplePos="0" relativeHeight="251657214" behindDoc="1" locked="0" layoutInCell="1" allowOverlap="1" wp14:anchorId="4CC4C2CF" wp14:editId="101780D4">
+                <wp:simplePos x="0" y="0"/>
+                <wp:positionH relativeFrom="column">
+                  <wp:posOffset>5473700</wp:posOffset>
+                </wp:positionH>
+                <wp:positionV relativeFrom="paragraph">
+                  <wp:posOffset>2152650</wp:posOffset>
+                </wp:positionV>
+                <wp:extent cx="342900" cy="317500"/>
+                <wp:effectExtent l="19050" t="19050" r="19050" b="44450"/>
+                <wp:wrapNone/>
+                <wp:docPr id="3" name="Arrow: Left 3"/>
+                <wp:cNvGraphicFramePr/>
+                <a:graphic xmlns:a="http://schemas.openxmlformats.org/drawingml/2006/main">
+                  <a:graphicData uri="http://schemas.microsoft.com/office/word/2010/wordprocessingShape">
+                    <wps:wsp>
+                      <wps:cNvSpPr/>
+                      <wps:spPr>
+                        <a:xfrm>
+                          <a:off x="0" y="0"/>
+                          <a:ext cx="342900" cy="317500"/>
+                        </a:xfrm>
+                        <a:prstGeom prst="leftArrow">
+                          <a:avLst/>
+                        </a:prstGeom>
+                        <a:solidFill>
+                          <a:schemeClr val="tx1"/>
+                        </a:solidFill>
+                        <a:ln>
+                          <a:solidFill>
+                            <a:schemeClr val="bg1"/>
+                          </a:solidFill>
+                        </a:ln>
+                      </wps:spPr>
+                      <wps:style>
+                        <a:lnRef idx="2">
+                          <a:schemeClr val="accent1">
+                            <a:shade val="50000"/>
+                          </a:schemeClr>
+                        </a:lnRef>
+                        <a:fillRef idx="1">
+                          <a:schemeClr val="accent1"/>
+                        </a:fillRef>
+                        <a:effectRef idx="0">
+                          <a:schemeClr val="accent1"/>
+                        </a:effectRef>
+                        <a:fontRef idx="minor">
+                          <a:schemeClr val="lt1"/>
+                        </a:fontRef>
+                      </wps:style>
+                      <wps:bodyPr rot="0" spcFirstLastPara="0" vertOverflow="overflow" horzOverflow="overflow" vert="horz" wrap="square" lIns="91440" tIns="45720" rIns="91440" bIns="45720" numCol="1" spcCol="0" rtlCol="0" fromWordArt="0" anchor="ctr" anchorCtr="0" forceAA="0" compatLnSpc="1">
+                        <a:prstTxWarp prst="textNoShape">
+                          <a:avLst/>
+                        </a:prstTxWarp>
+                        <a:noAutofit/>
+                      </wps:bodyPr>
+                    </wps:wsp>
+                  </a:graphicData>
+                </a:graphic>
+                <wp14:sizeRelH relativeFrom="margin">
+                  <wp14:pctWidth>0</wp14:pctWidth>
+                </wp14:sizeRelH>
+              </wp:anchor>
+            </w:drawing>
+          </mc:Choice>
+          <mc:Fallback>
+            <w:pict>
+              <v:shapetype w14:anchorId="6DB122B7" id="_x0000_t66" coordsize="21600,21600" o:spt="66" adj="5400,5400" path="m@0,l@0@1,21600@1,21600@2@0@2@0,21600,,10800xe">
+                <v:stroke joinstyle="miter"/>
+                <v:formulas>
+                  <v:f eqn="val #0"/>
+                  <v:f eqn="val #1"/>
+                  <v:f eqn="sum 21600 0 #1"/>
+                  <v:f eqn="prod #0 #1 10800"/>
+                  <v:f eqn="sum #0 0 @3"/>
+                </v:formulas>
+                <v:path o:connecttype="custom" o:connectlocs="@0,0;0,10800;@0,21600;21600,10800" o:connectangles="270,180,90,0" textboxrect="@4,@1,21600,@2"/>
+                <v:handles>
+                  <v:h position="#0,#1" xrange="0,21600" yrange="0,10800"/>
+                </v:handles>
+              </v:shapetype>
+              <v:shape id="Arrow: Left 3" o:spid="_x0000_s1026" type="#_x0000_t66" style="position:absolute;margin-left:431pt;margin-top:169.5pt;width:27pt;height:25pt;z-index:-251659266;visibility:visible;mso-wrap-style:square;mso-width-percent:0;mso-wrap-distance-left:9pt;mso-wrap-distance-top:0;mso-wrap-distance-right:9pt;mso-wrap-distance-bottom:0;mso-position-horizontal:absolute;mso-position-horizontal-relative:text;mso-position-vertical:absolute;mso-position-vertical-relative:text;mso-width-percent:0;mso-width-relative:margin;v-text-anchor:middle" o:gfxdata="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" adj="10000" fillcolor="black [3213]" strokecolor="white [3212]" strokeweight="1pt"/>
+            </w:pict>
+          </mc:Fallback>
+        </mc:AlternateContent>
+      </w:r>
+      <w:r>
+        <w:rPr>
+          <w:noProof/>
+          <w:lang w:val="en-US"/>
+        </w:rPr>
+        <mc:AlternateContent>
+          <mc:Choice Requires="wps">
+            <w:drawing>
+              <wp:anchor distT="0" distB="0" distL="114300" distR="114300" simplePos="0" relativeHeight="251658239" behindDoc="1" locked="0" layoutInCell="1" allowOverlap="1" wp14:anchorId="1DE7604C" wp14:editId="130CD11A">
+                <wp:simplePos x="0" y="0"/>
+                <wp:positionH relativeFrom="column">
+                  <wp:posOffset>5311775</wp:posOffset>
+                </wp:positionH>
+                <wp:positionV relativeFrom="paragraph">
+                  <wp:posOffset>2225675</wp:posOffset>
+                </wp:positionV>
+                <wp:extent cx="1094740" cy="708022"/>
+                <wp:effectExtent l="22225" t="0" r="13335" b="32385"/>
                 <wp:wrapNone/>
                 <wp:docPr id="7" name="Arrow: Bent-Up 7"/>
                 <wp:cNvGraphicFramePr/>
@@ -39,7 +313,7 @@
                       <wps:spPr>
                         <a:xfrm rot="5400000" flipV="1">
                           <a:off x="0" y="0"/>
-                          <a:ext cx="727336" cy="544479"/>
+                          <a:ext cx="1094740" cy="708022"/>
                         </a:xfrm>
                         <a:prstGeom prst="bentUpArrow">
                           <a:avLst/>
@@ -89,267 +363,9 @@
           </mc:Choice>
           <mc:Fallback>
             <w:pict>
-              <v:shape w14:anchorId="34518011" id="Arrow: Bent-Up 7" o:spid="_x0000_s1026" style="position:absolute;margin-left:347.6pt;margin-top:101.4pt;width:57.25pt;height:42.85pt;rotation:-90;flip:y;z-index:251665408;visibility:visible;mso-wrap-style:square;mso-width-percent:0;mso-height-percent:0;mso-wrap-distance-left:9pt;mso-wrap-distance-top:0;mso-wrap-distance-right:9pt;mso-wrap-distance-bottom:0;mso-position-horizontal:absolute;mso-position-horizontal-relative:text;mso-position-vertical:absolute;mso-position-vertical-relative:text;mso-width-percent:0;mso-height-percent:0;mso-width-relative:margin;mso-height-relative:margin;v-text-anchor:middle" coordsize="727336,544479" o:gfxdata="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" path="m,408359r523156,l523156,136120r-68059,l591216,,727336,136120r-68060,l659276,544479,,544479,,408359xe" fillcolor="#4472c4 [3204]" strokecolor="#e7e6e6 [3214]" strokeweight="1pt">
+              <v:shape w14:anchorId="3EC2301D" id="Arrow: Bent-Up 7" o:spid="_x0000_s1026" style="position:absolute;margin-left:418.25pt;margin-top:175.25pt;width:86.2pt;height:55.75pt;rotation:-90;flip:y;z-index:-251658241;visibility:visible;mso-wrap-style:square;mso-width-percent:0;mso-height-percent:0;mso-wrap-distance-left:9pt;mso-wrap-distance-top:0;mso-wrap-distance-right:9pt;mso-wrap-distance-bottom:0;mso-position-horizontal:absolute;mso-position-horizontal-relative:text;mso-position-vertical:absolute;mso-position-vertical-relative:text;mso-width-percent:0;mso-height-percent:0;mso-width-relative:margin;mso-height-relative:margin;v-text-anchor:middle" coordsize="1094740,708022" o:gfxdata="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" path="m,531017r829232,l829232,177006r-88503,l917735,r177005,177006l1006237,177006r,531016l,708022,,531017xe" fillcolor="#4472c4 [3204]" strokecolor="#e7e6e6 [3214]" strokeweight="1pt">
                 <v:stroke joinstyle="miter"/>
-                <v:path arrowok="t" o:connecttype="custom" o:connectlocs="0,408359;523156,408359;523156,136120;455097,136120;591216,0;727336,136120;659276,136120;659276,544479;0,544479;0,408359" o:connectangles="0,0,0,0,0,0,0,0,0,0"/>
-              </v:shape>
-            </w:pict>
-          </mc:Fallback>
-        </mc:AlternateContent>
-      </w:r>
-      <w:r>
-        <w:rPr>
-          <w:noProof/>
-          <w:lang w:val="en-US"/>
-        </w:rPr>
-        <mc:AlternateContent>
-          <mc:Choice Requires="wps">
-            <w:drawing>
-              <wp:anchor distT="0" distB="0" distL="114300" distR="114300" simplePos="0" relativeHeight="251663360" behindDoc="0" locked="0" layoutInCell="1" allowOverlap="1" wp14:anchorId="25D893BE" wp14:editId="730DEE50">
-                <wp:simplePos x="0" y="0"/>
-                <wp:positionH relativeFrom="column">
-                  <wp:posOffset>4509433</wp:posOffset>
-                </wp:positionH>
-                <wp:positionV relativeFrom="paragraph">
-                  <wp:posOffset>1175745</wp:posOffset>
-                </wp:positionV>
-                <wp:extent cx="248860" cy="287371"/>
-                <wp:effectExtent l="18733" t="317" r="18097" b="37148"/>
-                <wp:wrapNone/>
-                <wp:docPr id="6" name="Arrow: Bent-Up 6"/>
-                <wp:cNvGraphicFramePr/>
-                <a:graphic xmlns:a="http://schemas.openxmlformats.org/drawingml/2006/main">
-                  <a:graphicData uri="http://schemas.microsoft.com/office/word/2010/wordprocessingShape">
-                    <wps:wsp>
-                      <wps:cNvSpPr/>
-                      <wps:spPr>
-                        <a:xfrm rot="5400000" flipV="1">
-                          <a:off x="0" y="0"/>
-                          <a:ext cx="248860" cy="287371"/>
-                        </a:xfrm>
-                        <a:prstGeom prst="bentUpArrow">
-                          <a:avLst/>
-                        </a:prstGeom>
-                        <a:solidFill>
-                          <a:schemeClr val="accent1"/>
-                        </a:solidFill>
-                        <a:ln>
-                          <a:solidFill>
-                            <a:schemeClr val="bg2"/>
-                          </a:solidFill>
-                        </a:ln>
-                      </wps:spPr>
-                      <wps:style>
-                        <a:lnRef idx="2">
-                          <a:schemeClr val="accent1">
-                            <a:shade val="50000"/>
-                          </a:schemeClr>
-                        </a:lnRef>
-                        <a:fillRef idx="1">
-                          <a:schemeClr val="accent1"/>
-                        </a:fillRef>
-                        <a:effectRef idx="0">
-                          <a:schemeClr val="accent1"/>
-                        </a:effectRef>
-                        <a:fontRef idx="minor">
-                          <a:schemeClr val="lt1"/>
-                        </a:fontRef>
-                      </wps:style>
-                      <wps:bodyPr rot="0" spcFirstLastPara="0" vertOverflow="overflow" horzOverflow="overflow" vert="horz" wrap="square" lIns="91440" tIns="45720" rIns="91440" bIns="45720" numCol="1" spcCol="0" rtlCol="0" fromWordArt="0" anchor="ctr" anchorCtr="0" forceAA="0" compatLnSpc="1">
-                        <a:prstTxWarp prst="textNoShape">
-                          <a:avLst/>
-                        </a:prstTxWarp>
-                        <a:noAutofit/>
-                      </wps:bodyPr>
-                    </wps:wsp>
-                  </a:graphicData>
-                </a:graphic>
-                <wp14:sizeRelH relativeFrom="margin">
-                  <wp14:pctWidth>0</wp14:pctWidth>
-                </wp14:sizeRelH>
-                <wp14:sizeRelV relativeFrom="margin">
-                  <wp14:pctHeight>0</wp14:pctHeight>
-                </wp14:sizeRelV>
-              </wp:anchor>
-            </w:drawing>
-          </mc:Choice>
-          <mc:Fallback>
-            <w:pict>
-              <v:shape w14:anchorId="4EE826F0" id="Arrow: Bent-Up 6" o:spid="_x0000_s1026" style="position:absolute;margin-left:355.05pt;margin-top:92.6pt;width:19.6pt;height:22.65pt;rotation:-90;flip:y;z-index:251663360;visibility:visible;mso-wrap-style:square;mso-width-percent:0;mso-height-percent:0;mso-wrap-distance-left:9pt;mso-wrap-distance-top:0;mso-wrap-distance-right:9pt;mso-wrap-distance-bottom:0;mso-position-horizontal:absolute;mso-position-horizontal-relative:text;mso-position-vertical:absolute;mso-position-vertical-relative:text;mso-width-percent:0;mso-height-percent:0;mso-width-relative:margin;mso-height-relative:margin;v-text-anchor:middle" coordsize="248860,287371" o:gfxdata="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" path="m,225156r155538,l155538,62215r-31108,l186645,r62215,62215l217753,62215r,225156l,287371,,225156xe" fillcolor="#4472c4 [3204]" strokecolor="#e7e6e6 [3214]" strokeweight="1pt">
-                <v:stroke joinstyle="miter"/>
-                <v:path arrowok="t" o:connecttype="custom" o:connectlocs="0,225156;155538,225156;155538,62215;124430,62215;186645,0;248860,62215;217753,62215;217753,287371;0,287371;0,225156" o:connectangles="0,0,0,0,0,0,0,0,0,0"/>
-              </v:shape>
-            </w:pict>
-          </mc:Fallback>
-        </mc:AlternateContent>
-      </w:r>
-      <w:r>
-        <w:rPr>
-          <w:noProof/>
-          <w:lang w:val="en-US"/>
-        </w:rPr>
-        <mc:AlternateContent>
-          <mc:Choice Requires="wps">
-            <w:drawing>
-              <wp:anchor distT="0" distB="0" distL="114300" distR="114300" simplePos="0" relativeHeight="251661312" behindDoc="0" locked="0" layoutInCell="1" allowOverlap="1" wp14:anchorId="74B9F509" wp14:editId="4298A80B">
-                <wp:simplePos x="0" y="0"/>
-                <wp:positionH relativeFrom="column">
-                  <wp:posOffset>4767249</wp:posOffset>
-                </wp:positionH>
-                <wp:positionV relativeFrom="paragraph">
-                  <wp:posOffset>887599</wp:posOffset>
-                </wp:positionV>
-                <wp:extent cx="432734" cy="991053"/>
-                <wp:effectExtent l="25718" t="0" r="12382" b="31433"/>
-                <wp:wrapNone/>
-                <wp:docPr id="5" name="Arrow: Bent-Up 5"/>
-                <wp:cNvGraphicFramePr/>
-                <a:graphic xmlns:a="http://schemas.openxmlformats.org/drawingml/2006/main">
-                  <a:graphicData uri="http://schemas.microsoft.com/office/word/2010/wordprocessingShape">
-                    <wps:wsp>
-                      <wps:cNvSpPr/>
-                      <wps:spPr>
-                        <a:xfrm rot="5400000" flipV="1">
-                          <a:off x="0" y="0"/>
-                          <a:ext cx="432734" cy="991053"/>
-                        </a:xfrm>
-                        <a:prstGeom prst="bentUpArrow">
-                          <a:avLst/>
-                        </a:prstGeom>
-                        <a:solidFill>
-                          <a:schemeClr val="tx1"/>
-                        </a:solidFill>
-                        <a:ln>
-                          <a:solidFill>
-                            <a:schemeClr val="bg2"/>
-                          </a:solidFill>
-                        </a:ln>
-                      </wps:spPr>
-                      <wps:style>
-                        <a:lnRef idx="2">
-                          <a:schemeClr val="accent1">
-                            <a:shade val="50000"/>
-                          </a:schemeClr>
-                        </a:lnRef>
-                        <a:fillRef idx="1">
-                          <a:schemeClr val="accent1"/>
-                        </a:fillRef>
-                        <a:effectRef idx="0">
-                          <a:schemeClr val="accent1"/>
-                        </a:effectRef>
-                        <a:fontRef idx="minor">
-                          <a:schemeClr val="lt1"/>
-                        </a:fontRef>
-                      </wps:style>
-                      <wps:bodyPr rot="0" spcFirstLastPara="0" vertOverflow="overflow" horzOverflow="overflow" vert="horz" wrap="square" lIns="91440" tIns="45720" rIns="91440" bIns="45720" numCol="1" spcCol="0" rtlCol="0" fromWordArt="0" anchor="ctr" anchorCtr="0" forceAA="0" compatLnSpc="1">
-                        <a:prstTxWarp prst="textNoShape">
-                          <a:avLst/>
-                        </a:prstTxWarp>
-                        <a:noAutofit/>
-                      </wps:bodyPr>
-                    </wps:wsp>
-                  </a:graphicData>
-                </a:graphic>
-                <wp14:sizeRelH relativeFrom="margin">
-                  <wp14:pctWidth>0</wp14:pctWidth>
-                </wp14:sizeRelH>
-                <wp14:sizeRelV relativeFrom="margin">
-                  <wp14:pctHeight>0</wp14:pctHeight>
-                </wp14:sizeRelV>
-              </wp:anchor>
-            </w:drawing>
-          </mc:Choice>
-          <mc:Fallback>
-            <w:pict>
-              <v:shape w14:anchorId="4028BFAE" id="Arrow: Bent-Up 5" o:spid="_x0000_s1026" style="position:absolute;margin-left:375.35pt;margin-top:69.9pt;width:34.05pt;height:78.05pt;rotation:-90;flip:y;z-index:251661312;visibility:visible;mso-wrap-style:square;mso-width-percent:0;mso-height-percent:0;mso-wrap-distance-left:9pt;mso-wrap-distance-top:0;mso-wrap-distance-right:9pt;mso-wrap-distance-bottom:0;mso-position-horizontal:absolute;mso-position-horizontal-relative:text;mso-position-vertical:absolute;mso-position-vertical-relative:text;mso-width-percent:0;mso-height-percent:0;mso-width-relative:margin;mso-height-relative:margin;v-text-anchor:middle" coordsize="432734,991053" o:gfxdata="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" path="m,882870r270459,l270459,108184r-54092,l324551,,432734,108184r-54092,l378642,991053,,991053,,882870xe" fillcolor="black [3213]" strokecolor="#e7e6e6 [3214]" strokeweight="1pt">
-                <v:stroke joinstyle="miter"/>
-                <v:path arrowok="t" o:connecttype="custom" o:connectlocs="0,882870;270459,882870;270459,108184;216367,108184;324551,0;432734,108184;378642,108184;378642,991053;0,991053;0,882870" o:connectangles="0,0,0,0,0,0,0,0,0,0"/>
-              </v:shape>
-            </w:pict>
-          </mc:Fallback>
-        </mc:AlternateContent>
-      </w:r>
-      <w:r>
-        <w:rPr>
-          <w:noProof/>
-          <w:lang w:val="en-US"/>
-        </w:rPr>
-        <mc:AlternateContent>
-          <mc:Choice Requires="wps">
-            <w:drawing>
-              <wp:anchor distT="0" distB="0" distL="114300" distR="114300" simplePos="0" relativeHeight="251659264" behindDoc="0" locked="0" layoutInCell="1" allowOverlap="1" wp14:anchorId="12674732" wp14:editId="23C08956">
-                <wp:simplePos x="0" y="0"/>
-                <wp:positionH relativeFrom="column">
-                  <wp:posOffset>3821651</wp:posOffset>
-                </wp:positionH>
-                <wp:positionV relativeFrom="paragraph">
-                  <wp:posOffset>765533</wp:posOffset>
-                </wp:positionV>
-                <wp:extent cx="388801" cy="371932"/>
-                <wp:effectExtent l="27622" t="0" r="20003" b="39052"/>
-                <wp:wrapNone/>
-                <wp:docPr id="4" name="Arrow: Bent-Up 4"/>
-                <wp:cNvGraphicFramePr/>
-                <a:graphic xmlns:a="http://schemas.openxmlformats.org/drawingml/2006/main">
-                  <a:graphicData uri="http://schemas.microsoft.com/office/word/2010/wordprocessingShape">
-                    <wps:wsp>
-                      <wps:cNvSpPr/>
-                      <wps:spPr>
-                        <a:xfrm rot="5400000" flipV="1">
-                          <a:off x="0" y="0"/>
-                          <a:ext cx="388801" cy="371932"/>
-                        </a:xfrm>
-                        <a:prstGeom prst="bentUpArrow">
-                          <a:avLst/>
-                        </a:prstGeom>
-                        <a:solidFill>
-                          <a:schemeClr val="tx1"/>
-                        </a:solidFill>
-                        <a:ln>
-                          <a:solidFill>
-                            <a:schemeClr val="bg2"/>
-                          </a:solidFill>
-                        </a:ln>
-                      </wps:spPr>
-                      <wps:style>
-                        <a:lnRef idx="2">
-                          <a:schemeClr val="accent1">
-                            <a:shade val="50000"/>
-                          </a:schemeClr>
-                        </a:lnRef>
-                        <a:fillRef idx="1">
-                          <a:schemeClr val="accent1"/>
-                        </a:fillRef>
-                        <a:effectRef idx="0">
-                          <a:schemeClr val="accent1"/>
-                        </a:effectRef>
-                        <a:fontRef idx="minor">
-                          <a:schemeClr val="lt1"/>
-                        </a:fontRef>
-                      </wps:style>
-                      <wps:bodyPr rot="0" spcFirstLastPara="0" vertOverflow="overflow" horzOverflow="overflow" vert="horz" wrap="square" lIns="91440" tIns="45720" rIns="91440" bIns="45720" numCol="1" spcCol="0" rtlCol="0" fromWordArt="0" anchor="ctr" anchorCtr="0" forceAA="0" compatLnSpc="1">
-                        <a:prstTxWarp prst="textNoShape">
-                          <a:avLst/>
-                        </a:prstTxWarp>
-                        <a:noAutofit/>
-                      </wps:bodyPr>
-                    </wps:wsp>
-                  </a:graphicData>
-                </a:graphic>
-                <wp14:sizeRelH relativeFrom="margin">
-                  <wp14:pctWidth>0</wp14:pctWidth>
-                </wp14:sizeRelH>
-                <wp14:sizeRelV relativeFrom="margin">
-                  <wp14:pctHeight>0</wp14:pctHeight>
-                </wp14:sizeRelV>
-              </wp:anchor>
-            </w:drawing>
-          </mc:Choice>
-          <mc:Fallback>
-            <w:pict>
-              <v:shape w14:anchorId="3AC47E1B" id="Arrow: Bent-Up 4" o:spid="_x0000_s1026" style="position:absolute;margin-left:300.9pt;margin-top:60.3pt;width:30.6pt;height:29.3pt;rotation:-90;flip:y;z-index:251659264;visibility:visible;mso-wrap-style:square;mso-width-percent:0;mso-height-percent:0;mso-wrap-distance-left:9pt;mso-wrap-distance-top:0;mso-wrap-distance-right:9pt;mso-wrap-distance-bottom:0;mso-position-horizontal:absolute;mso-position-horizontal-relative:text;mso-position-vertical:absolute;mso-position-vertical-relative:text;mso-width-percent:0;mso-height-percent:0;mso-width-relative:margin;mso-height-relative:margin;v-text-anchor:middle" coordsize="388801,371932" o:gfxdata="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" path="m,278949r249327,l249327,92983r-46492,l295818,r92983,92983l342310,92983r,278949l,371932,,278949xe" fillcolor="black [3213]" strokecolor="#e7e6e6 [3214]" strokeweight="1pt">
-                <v:stroke joinstyle="miter"/>
-                <v:path arrowok="t" o:connecttype="custom" o:connectlocs="0,278949;249327,278949;249327,92983;202835,92983;295818,0;388801,92983;342310,92983;342310,371932;0,371932;0,278949" o:connectangles="0,0,0,0,0,0,0,0,0,0"/>
+                <v:path arrowok="t" o:connecttype="custom" o:connectlocs="0,531017;829232,531017;829232,177006;740729,177006;917735,0;1094740,177006;1006237,177006;1006237,708022;0,708022;0,531017" o:connectangles="0,0,0,0,0,0,0,0,0,0"/>
               </v:shape>
             </w:pict>
           </mc:Fallback>
@@ -361,14 +377,14 @@
           <w:lang w:val="en-US"/>
         </w:rPr>
         <w:drawing>
-          <wp:inline distT="0" distB="0" distL="0" distR="0" wp14:anchorId="39347762" wp14:editId="15D06FF4">
-            <wp:extent cx="6152547" cy="2038350"/>
-            <wp:effectExtent l="0" t="19050" r="0" b="0"/>
+          <wp:inline distT="0" distB="0" distL="0" distR="0" wp14:anchorId="39347762" wp14:editId="053D41B1">
+            <wp:extent cx="6724650" cy="3600450"/>
+            <wp:effectExtent l="0" t="0" r="19050" b="0"/>
             <wp:docPr id="2" name="Diagram 2"/>
             <wp:cNvGraphicFramePr/>
             <a:graphic xmlns:a="http://schemas.openxmlformats.org/drawingml/2006/main">
               <a:graphicData uri="http://schemas.openxmlformats.org/drawingml/2006/diagram">
-                <dgm:relIds xmlns:dgm="http://schemas.openxmlformats.org/drawingml/2006/diagram" xmlns:r="http://schemas.openxmlformats.org/officeDocument/2006/relationships" r:dm="rId6" r:lo="rId7" r:qs="rId8" r:cs="rId9"/>
+                <dgm:relIds xmlns:dgm="http://schemas.openxmlformats.org/drawingml/2006/diagram" xmlns:r="http://schemas.openxmlformats.org/officeDocument/2006/relationships" r:dm="rId7" r:lo="rId8" r:qs="rId9" r:cs="rId10"/>
               </a:graphicData>
             </a:graphic>
           </wp:inline>
@@ -377,18 +393,1952 @@
     </w:p>
     <w:p>
       <w:r>
-        <w:t>All supporting documentation that contains at a minimum a web map, a design guide, a functionality guide, a description of the database, and any special coding considerations.</w:t>
-      </w:r>
+        <w:rPr>
+          <w:b/>
+          <w:bCs/>
+          <w:noProof/>
+          <w:highlight w:val="yellow"/>
+          <w:u w:val="single"/>
+          <w:lang w:val="en-US"/>
+        </w:rPr>
+        <w:drawing>
+          <wp:anchor distT="0" distB="0" distL="114300" distR="114300" simplePos="0" relativeHeight="251666432" behindDoc="0" locked="0" layoutInCell="1" allowOverlap="1" wp14:anchorId="6D6BE30F" wp14:editId="76C8E2A3">
+            <wp:simplePos x="0" y="0"/>
+            <wp:positionH relativeFrom="margin">
+              <wp:posOffset>3534771</wp:posOffset>
+            </wp:positionH>
+            <wp:positionV relativeFrom="page">
+              <wp:posOffset>5086066</wp:posOffset>
+            </wp:positionV>
+            <wp:extent cx="2974486" cy="2378952"/>
+            <wp:effectExtent l="190500" t="190500" r="187960" b="193040"/>
+            <wp:wrapNone/>
+            <wp:docPr id="11" name="Picture 11"/>
+            <wp:cNvGraphicFramePr>
+              <a:graphicFrameLocks xmlns:a="http://schemas.openxmlformats.org/drawingml/2006/main" noChangeAspect="1"/>
+            </wp:cNvGraphicFramePr>
+            <a:graphic xmlns:a="http://schemas.openxmlformats.org/drawingml/2006/main">
+              <a:graphicData uri="http://schemas.openxmlformats.org/drawingml/2006/picture">
+                <pic:pic xmlns:pic="http://schemas.openxmlformats.org/drawingml/2006/picture">
+                  <pic:nvPicPr>
+                    <pic:cNvPr id="0" name="Picture 5"/>
+                    <pic:cNvPicPr>
+                      <a:picLocks noChangeAspect="1" noChangeArrowheads="1"/>
+                    </pic:cNvPicPr>
+                  </pic:nvPicPr>
+                  <pic:blipFill>
+                    <a:blip r:embed="rId12">
+                      <a:extLst>
+                        <a:ext uri="{28A0092B-C50C-407E-A947-70E740481C1C}">
+                          <a14:useLocalDpi xmlns:a14="http://schemas.microsoft.com/office/drawing/2010/main" val="0"/>
+                        </a:ext>
+                      </a:extLst>
+                    </a:blip>
+                    <a:srcRect/>
+                    <a:stretch>
+                      <a:fillRect/>
+                    </a:stretch>
+                  </pic:blipFill>
+                  <pic:spPr bwMode="auto">
+                    <a:xfrm>
+                      <a:off x="0" y="0"/>
+                      <a:ext cx="2977720" cy="2381538"/>
+                    </a:xfrm>
+                    <a:prstGeom prst="rect">
+                      <a:avLst/>
+                    </a:prstGeom>
+                    <a:ln>
+                      <a:noFill/>
+                    </a:ln>
+                    <a:effectLst>
+                      <a:outerShdw blurRad="190500" algn="tl" rotWithShape="0">
+                        <a:srgbClr val="000000">
+                          <a:alpha val="70000"/>
+                        </a:srgbClr>
+                      </a:outerShdw>
+                    </a:effectLst>
+                  </pic:spPr>
+                </pic:pic>
+              </a:graphicData>
+            </a:graphic>
+            <wp14:sizeRelH relativeFrom="margin">
+              <wp14:pctWidth>0</wp14:pctWidth>
+            </wp14:sizeRelH>
+            <wp14:sizeRelV relativeFrom="margin">
+              <wp14:pctHeight>0</wp14:pctHeight>
+            </wp14:sizeRelV>
+          </wp:anchor>
+        </w:drawing>
+      </w:r>
+      <w:r>
+        <w:rPr>
+          <w:b/>
+          <w:bCs/>
+          <w:highlight w:val="yellow"/>
+          <w:u w:val="single"/>
+        </w:rPr>
+        <w:t>PLEASE NOTE:</w:t>
+      </w:r>
+      <w:r>
+        <w:t xml:space="preserve"> You may not be able to use the default directory XAMPP</w:t>
+      </w:r>
+      <w:r>
+        <w:t xml:space="preserve"> </w:t>
+      </w:r>
+      <w:r>
+        <w:t>due to the file structure. Below shows you the steps to fixing it.</w:t>
+      </w:r>
+    </w:p>
+    <w:p>
+      <w:pPr>
+        <w:pStyle w:val="ListParagraph"/>
+        <w:numPr>
+          <w:ilvl w:val="0"/>
+          <w:numId w:val="2"/>
+        </w:numPr>
+      </w:pPr>
+      <w:r>
+        <w:t>Click “Config”</w:t>
+      </w:r>
+    </w:p>
+    <w:p/>
+    <w:p/>
+    <w:p/>
+    <w:p/>
+    <w:p/>
+    <w:p/>
+    <w:p>
       <w:r>
         <w:rPr>
           <w:noProof/>
           <w:lang w:val="en-US"/>
         </w:rPr>
+        <w:drawing>
+          <wp:anchor distT="0" distB="0" distL="114300" distR="114300" simplePos="0" relativeHeight="251667456" behindDoc="0" locked="0" layoutInCell="1" allowOverlap="1" wp14:anchorId="6A91DEFC" wp14:editId="62097990">
+            <wp:simplePos x="0" y="0"/>
+            <wp:positionH relativeFrom="margin">
+              <wp:posOffset>3451477</wp:posOffset>
+            </wp:positionH>
+            <wp:positionV relativeFrom="page">
+              <wp:posOffset>7438030</wp:posOffset>
+            </wp:positionV>
+            <wp:extent cx="3355079" cy="2545307"/>
+            <wp:effectExtent l="190500" t="190500" r="188595" b="198120"/>
+            <wp:wrapNone/>
+            <wp:docPr id="10" name="Picture 10"/>
+            <wp:cNvGraphicFramePr>
+              <a:graphicFrameLocks xmlns:a="http://schemas.openxmlformats.org/drawingml/2006/main" noChangeAspect="1"/>
+            </wp:cNvGraphicFramePr>
+            <a:graphic xmlns:a="http://schemas.openxmlformats.org/drawingml/2006/main">
+              <a:graphicData uri="http://schemas.openxmlformats.org/drawingml/2006/picture">
+                <pic:pic xmlns:pic="http://schemas.openxmlformats.org/drawingml/2006/picture">
+                  <pic:nvPicPr>
+                    <pic:cNvPr id="0" name="Picture 4"/>
+                    <pic:cNvPicPr>
+                      <a:picLocks noChangeAspect="1" noChangeArrowheads="1"/>
+                    </pic:cNvPicPr>
+                  </pic:nvPicPr>
+                  <pic:blipFill>
+                    <a:blip r:embed="rId13">
+                      <a:extLst>
+                        <a:ext uri="{28A0092B-C50C-407E-A947-70E740481C1C}">
+                          <a14:useLocalDpi xmlns:a14="http://schemas.microsoft.com/office/drawing/2010/main" val="0"/>
+                        </a:ext>
+                      </a:extLst>
+                    </a:blip>
+                    <a:srcRect/>
+                    <a:stretch>
+                      <a:fillRect/>
+                    </a:stretch>
+                  </pic:blipFill>
+                  <pic:spPr bwMode="auto">
+                    <a:xfrm>
+                      <a:off x="0" y="0"/>
+                      <a:ext cx="3362304" cy="2550788"/>
+                    </a:xfrm>
+                    <a:prstGeom prst="rect">
+                      <a:avLst/>
+                    </a:prstGeom>
+                    <a:ln>
+                      <a:noFill/>
+                    </a:ln>
+                    <a:effectLst>
+                      <a:outerShdw blurRad="190500" algn="tl" rotWithShape="0">
+                        <a:srgbClr val="000000">
+                          <a:alpha val="70000"/>
+                        </a:srgbClr>
+                      </a:outerShdw>
+                    </a:effectLst>
+                  </pic:spPr>
+                </pic:pic>
+              </a:graphicData>
+            </a:graphic>
+            <wp14:sizeRelH relativeFrom="margin">
+              <wp14:pctWidth>0</wp14:pctWidth>
+            </wp14:sizeRelH>
+            <wp14:sizeRelV relativeFrom="margin">
+              <wp14:pctHeight>0</wp14:pctHeight>
+            </wp14:sizeRelV>
+          </wp:anchor>
+        </w:drawing>
+      </w:r>
+    </w:p>
+    <w:p>
+      <w:pPr>
+        <w:pStyle w:val="ListParagraph"/>
+        <w:numPr>
+          <w:ilvl w:val="0"/>
+          <w:numId w:val="2"/>
+        </w:numPr>
+        <w:rPr>
+          <w:noProof/>
+          <w:lang w:val="en-US"/>
+        </w:rPr>
+      </w:pPr>
+      <w:r>
+        <w:rPr>
+          <w:noProof/>
+          <w:lang w:val="en-US"/>
+        </w:rPr>
+        <w:t>Click “Apache (httpd.conf)”</w:t>
+      </w:r>
+    </w:p>
+    <w:p>
+      <w:pPr>
+        <w:rPr>
+          <w:noProof/>
+          <w:lang w:val="en-US"/>
+        </w:rPr>
+      </w:pPr>
+    </w:p>
+    <w:p>
+      <w:pPr>
+        <w:rPr>
+          <w:noProof/>
+          <w:lang w:val="en-US"/>
+        </w:rPr>
+      </w:pPr>
+    </w:p>
+    <w:p>
+      <w:pPr>
+        <w:rPr>
+          <w:noProof/>
+          <w:lang w:val="en-US"/>
+        </w:rPr>
+      </w:pPr>
+    </w:p>
+    <w:p>
+      <w:pPr>
+        <w:rPr>
+          <w:noProof/>
+          <w:lang w:val="en-US"/>
+        </w:rPr>
+      </w:pPr>
+    </w:p>
+    <w:p>
+      <w:pPr>
+        <w:pStyle w:val="ListParagraph"/>
+        <w:numPr>
+          <w:ilvl w:val="0"/>
+          <w:numId w:val="2"/>
+        </w:numPr>
+        <w:rPr>
+          <w:noProof/>
+          <w:lang w:val="en-US"/>
+        </w:rPr>
+      </w:pPr>
+      <w:r>
+        <w:rPr>
+          <w:noProof/>
+          <w:lang w:val="en-US"/>
+        </w:rPr>
+        <w:lastRenderedPageBreak/>
+        <w:t>Search for ‘DocumentRoot’</w:t>
+      </w:r>
+    </w:p>
+    <w:p>
+      <w:pPr>
+        <w:pStyle w:val="ListParagraph"/>
+        <w:numPr>
+          <w:ilvl w:val="0"/>
+          <w:numId w:val="2"/>
+        </w:numPr>
+        <w:rPr>
+          <w:noProof/>
+          <w:lang w:val="en-US"/>
+        </w:rPr>
+      </w:pPr>
+      <w:r>
+        <w:rPr>
+          <w:noProof/>
+          <w:lang w:val="en-US"/>
+        </w:rPr>
+        <w:t>Append “/Group Project” to BOTH directory</w:t>
+      </w:r>
+    </w:p>
+    <w:p>
+      <w:pPr>
+        <w:rPr>
+          <w:noProof/>
+          <w:lang w:val="en-US"/>
+        </w:rPr>
+      </w:pPr>
+      <w:r>
+        <w:rPr>
+          <w:noProof/>
+          <w:lang w:val="en-US"/>
+        </w:rPr>
+        <w:t>For example if your directory is “C:/xampp/htdocs”</w:t>
+      </w:r>
+    </w:p>
+    <w:p>
+      <w:pPr>
+        <w:rPr>
+          <w:noProof/>
+          <w:lang w:val="en-US"/>
+        </w:rPr>
+      </w:pPr>
+      <w:r>
+        <w:rPr>
+          <w:noProof/>
+          <w:lang w:val="en-US"/>
+        </w:rPr>
+        <w:t>You need to add the group projects to the end of the directory. “C:/xampp/htdocs/Group Project”.</w:t>
+      </w:r>
+    </w:p>
+    <w:p>
+      <w:pPr>
+        <w:rPr>
+          <w:noProof/>
+          <w:lang w:val="en-US"/>
+        </w:rPr>
+      </w:pPr>
+      <w:r>
+        <w:rPr>
+          <w:noProof/>
+          <w:lang w:val="en-US"/>
+        </w:rPr>
+        <w:t>Make sure you do this to both lines in the httpd.conf</w:t>
+      </w:r>
+    </w:p>
+    <w:p>
+      <w:pPr>
+        <w:rPr>
+          <w:noProof/>
+          <w:lang w:val="en-US"/>
+        </w:rPr>
+      </w:pPr>
+      <w:r>
+        <w:rPr>
+          <w:noProof/>
+        </w:rPr>
+        <w:drawing>
+          <wp:inline distT="0" distB="0" distL="0" distR="0" wp14:anchorId="4A4DAF5E" wp14:editId="38C69A91">
+            <wp:extent cx="5943600" cy="3862070"/>
+            <wp:effectExtent l="190500" t="190500" r="190500" b="195580"/>
+            <wp:docPr id="12" name="Picture 12" descr="A screenshot of a computer&#10;&#10;Description automatically generated with medium confidence"/>
+            <wp:cNvGraphicFramePr>
+              <a:graphicFrameLocks xmlns:a="http://schemas.openxmlformats.org/drawingml/2006/main" noChangeAspect="1"/>
+            </wp:cNvGraphicFramePr>
+            <a:graphic xmlns:a="http://schemas.openxmlformats.org/drawingml/2006/main">
+              <a:graphicData uri="http://schemas.openxmlformats.org/drawingml/2006/picture">
+                <pic:pic xmlns:pic="http://schemas.openxmlformats.org/drawingml/2006/picture">
+                  <pic:nvPicPr>
+                    <pic:cNvPr id="12" name="Picture 12" descr="A screenshot of a computer&#10;&#10;Description automatically generated with medium confidence"/>
+                    <pic:cNvPicPr/>
+                  </pic:nvPicPr>
+                  <pic:blipFill>
+                    <a:blip r:embed="rId14"/>
+                    <a:stretch>
+                      <a:fillRect/>
+                    </a:stretch>
+                  </pic:blipFill>
+                  <pic:spPr>
+                    <a:xfrm>
+                      <a:off x="0" y="0"/>
+                      <a:ext cx="5943600" cy="3862070"/>
+                    </a:xfrm>
+                    <a:prstGeom prst="rect">
+                      <a:avLst/>
+                    </a:prstGeom>
+                    <a:ln>
+                      <a:noFill/>
+                    </a:ln>
+                    <a:effectLst>
+                      <a:outerShdw blurRad="190500" algn="tl" rotWithShape="0">
+                        <a:srgbClr val="000000">
+                          <a:alpha val="70000"/>
+                        </a:srgbClr>
+                      </a:outerShdw>
+                    </a:effectLst>
+                  </pic:spPr>
+                </pic:pic>
+              </a:graphicData>
+            </a:graphic>
+          </wp:inline>
+        </w:drawing>
+      </w:r>
+    </w:p>
+    <w:p>
+      <w:pPr>
+        <w:pStyle w:val="ListParagraph"/>
+        <w:numPr>
+          <w:ilvl w:val="0"/>
+          <w:numId w:val="2"/>
+        </w:numPr>
+        <w:rPr>
+          <w:noProof/>
+          <w:lang w:val="en-US"/>
+        </w:rPr>
+      </w:pPr>
+      <w:r>
+        <w:rPr>
+          <w:noProof/>
+          <w:lang w:val="en-US"/>
+        </w:rPr>
+        <w:t>Close and Open up xampp</w:t>
+      </w:r>
+    </w:p>
+    <w:p>
+      <w:pPr>
+        <w:pStyle w:val="ListParagraph"/>
+        <w:numPr>
+          <w:ilvl w:val="0"/>
+          <w:numId w:val="2"/>
+        </w:numPr>
+        <w:rPr>
+          <w:noProof/>
+          <w:lang w:val="en-US"/>
+        </w:rPr>
+      </w:pPr>
+      <w:r>
+        <w:rPr>
+          <w:noProof/>
+          <w:lang w:val="en-US"/>
+        </w:rPr>
+        <w:drawing>
+          <wp:anchor distT="0" distB="0" distL="114300" distR="114300" simplePos="0" relativeHeight="251668480" behindDoc="0" locked="0" layoutInCell="1" allowOverlap="1" wp14:anchorId="7E37073F" wp14:editId="68145030">
+            <wp:simplePos x="0" y="0"/>
+            <wp:positionH relativeFrom="column">
+              <wp:posOffset>2626995</wp:posOffset>
+            </wp:positionH>
+            <wp:positionV relativeFrom="page">
+              <wp:posOffset>6414135</wp:posOffset>
+            </wp:positionV>
+            <wp:extent cx="3582670" cy="1487805"/>
+            <wp:effectExtent l="190500" t="190500" r="189230" b="188595"/>
+            <wp:wrapNone/>
+            <wp:docPr id="13" name="Picture 13"/>
+            <wp:cNvGraphicFramePr>
+              <a:graphicFrameLocks xmlns:a="http://schemas.openxmlformats.org/drawingml/2006/main" noChangeAspect="1"/>
+            </wp:cNvGraphicFramePr>
+            <a:graphic xmlns:a="http://schemas.openxmlformats.org/drawingml/2006/main">
+              <a:graphicData uri="http://schemas.openxmlformats.org/drawingml/2006/picture">
+                <pic:pic xmlns:pic="http://schemas.openxmlformats.org/drawingml/2006/picture">
+                  <pic:nvPicPr>
+                    <pic:cNvPr id="0" name="Picture 6"/>
+                    <pic:cNvPicPr>
+                      <a:picLocks noChangeAspect="1" noChangeArrowheads="1"/>
+                    </pic:cNvPicPr>
+                  </pic:nvPicPr>
+                  <pic:blipFill>
+                    <a:blip r:embed="rId15">
+                      <a:extLst>
+                        <a:ext uri="{28A0092B-C50C-407E-A947-70E740481C1C}">
+                          <a14:useLocalDpi xmlns:a14="http://schemas.microsoft.com/office/drawing/2010/main" val="0"/>
+                        </a:ext>
+                      </a:extLst>
+                    </a:blip>
+                    <a:srcRect/>
+                    <a:stretch>
+                      <a:fillRect/>
+                    </a:stretch>
+                  </pic:blipFill>
+                  <pic:spPr bwMode="auto">
+                    <a:xfrm>
+                      <a:off x="0" y="0"/>
+                      <a:ext cx="3582670" cy="1487805"/>
+                    </a:xfrm>
+                    <a:prstGeom prst="rect">
+                      <a:avLst/>
+                    </a:prstGeom>
+                    <a:ln>
+                      <a:noFill/>
+                    </a:ln>
+                    <a:effectLst>
+                      <a:outerShdw blurRad="190500" algn="tl" rotWithShape="0">
+                        <a:srgbClr val="000000">
+                          <a:alpha val="70000"/>
+                        </a:srgbClr>
+                      </a:outerShdw>
+                    </a:effectLst>
+                  </pic:spPr>
+                </pic:pic>
+              </a:graphicData>
+            </a:graphic>
+          </wp:anchor>
+        </w:drawing>
+      </w:r>
+      <w:r>
+        <w:rPr>
+          <w:noProof/>
+          <w:lang w:val="en-US"/>
+        </w:rPr>
+        <w:t>Stop the Apache Server</w:t>
+      </w:r>
+    </w:p>
+    <w:p>
+      <w:pPr>
+        <w:rPr>
+          <w:noProof/>
+          <w:lang w:val="en-US"/>
+        </w:rPr>
+      </w:pPr>
+    </w:p>
+    <w:p>
+      <w:pPr>
+        <w:rPr>
+          <w:noProof/>
+          <w:lang w:val="en-US"/>
+        </w:rPr>
+      </w:pPr>
+    </w:p>
+    <w:p>
+      <w:pPr>
+        <w:rPr>
+          <w:noProof/>
+          <w:lang w:val="en-US"/>
+        </w:rPr>
+      </w:pPr>
+    </w:p>
+    <w:p>
+      <w:pPr>
+        <w:rPr>
+          <w:noProof/>
+          <w:lang w:val="en-US"/>
+        </w:rPr>
+      </w:pPr>
+    </w:p>
+    <w:p>
+      <w:pPr>
+        <w:rPr>
+          <w:noProof/>
+          <w:lang w:val="en-US"/>
+        </w:rPr>
+      </w:pPr>
+    </w:p>
+    <w:p>
+      <w:pPr>
+        <w:pStyle w:val="ListParagraph"/>
+        <w:numPr>
+          <w:ilvl w:val="0"/>
+          <w:numId w:val="2"/>
+        </w:numPr>
+        <w:rPr>
+          <w:noProof/>
+          <w:lang w:val="en-US"/>
+        </w:rPr>
+      </w:pPr>
+      <w:r>
+        <w:rPr>
+          <w:noProof/>
+          <w:lang w:val="en-US"/>
+        </w:rPr>
+        <w:drawing>
+          <wp:anchor distT="0" distB="0" distL="114300" distR="114300" simplePos="0" relativeHeight="251669504" behindDoc="0" locked="0" layoutInCell="1" allowOverlap="1" wp14:anchorId="310F3EC8" wp14:editId="55E4F14A">
+            <wp:simplePos x="0" y="0"/>
+            <wp:positionH relativeFrom="column">
+              <wp:posOffset>2626369</wp:posOffset>
+            </wp:positionH>
+            <wp:positionV relativeFrom="page">
+              <wp:posOffset>8126730</wp:posOffset>
+            </wp:positionV>
+            <wp:extent cx="3589655" cy="1508125"/>
+            <wp:effectExtent l="190500" t="190500" r="182245" b="187325"/>
+            <wp:wrapNone/>
+            <wp:docPr id="14" name="Picture 14" descr="Graphical user interface, text, application&#10;&#10;Description automatically generated"/>
+            <wp:cNvGraphicFramePr>
+              <a:graphicFrameLocks xmlns:a="http://schemas.openxmlformats.org/drawingml/2006/main" noChangeAspect="1"/>
+            </wp:cNvGraphicFramePr>
+            <a:graphic xmlns:a="http://schemas.openxmlformats.org/drawingml/2006/main">
+              <a:graphicData uri="http://schemas.openxmlformats.org/drawingml/2006/picture">
+                <pic:pic xmlns:pic="http://schemas.openxmlformats.org/drawingml/2006/picture">
+                  <pic:nvPicPr>
+                    <pic:cNvPr id="14" name="Picture 14" descr="Graphical user interface, text, application&#10;&#10;Description automatically generated"/>
+                    <pic:cNvPicPr>
+                      <a:picLocks noChangeAspect="1" noChangeArrowheads="1"/>
+                    </pic:cNvPicPr>
+                  </pic:nvPicPr>
+                  <pic:blipFill>
+                    <a:blip r:embed="rId16">
+                      <a:extLst>
+                        <a:ext uri="{28A0092B-C50C-407E-A947-70E740481C1C}">
+                          <a14:useLocalDpi xmlns:a14="http://schemas.microsoft.com/office/drawing/2010/main" val="0"/>
+                        </a:ext>
+                      </a:extLst>
+                    </a:blip>
+                    <a:srcRect/>
+                    <a:stretch>
+                      <a:fillRect/>
+                    </a:stretch>
+                  </pic:blipFill>
+                  <pic:spPr bwMode="auto">
+                    <a:xfrm>
+                      <a:off x="0" y="0"/>
+                      <a:ext cx="3589655" cy="1508125"/>
+                    </a:xfrm>
+                    <a:prstGeom prst="rect">
+                      <a:avLst/>
+                    </a:prstGeom>
+                    <a:ln>
+                      <a:noFill/>
+                    </a:ln>
+                    <a:effectLst>
+                      <a:outerShdw blurRad="190500" algn="tl" rotWithShape="0">
+                        <a:srgbClr val="000000">
+                          <a:alpha val="70000"/>
+                        </a:srgbClr>
+                      </a:outerShdw>
+                    </a:effectLst>
+                  </pic:spPr>
+                </pic:pic>
+              </a:graphicData>
+            </a:graphic>
+          </wp:anchor>
+        </w:drawing>
+      </w:r>
+      <w:r>
+        <w:rPr>
+          <w:noProof/>
+          <w:lang w:val="en-US"/>
+        </w:rPr>
+        <w:t>Start the Apache Server</w:t>
+      </w:r>
+    </w:p>
+    <w:p>
+      <w:pPr>
+        <w:pStyle w:val="ListParagraph"/>
+        <w:numPr>
+          <w:ilvl w:val="0"/>
+          <w:numId w:val="2"/>
+        </w:numPr>
+        <w:rPr>
+          <w:noProof/>
+          <w:lang w:val="en-US"/>
+        </w:rPr>
+      </w:pPr>
+      <w:r>
+        <w:rPr>
+          <w:noProof/>
+          <w:lang w:val="en-US"/>
+        </w:rPr>
+        <w:t>Done!</w:t>
+      </w:r>
+    </w:p>
+    <w:p>
+      <w:pPr>
+        <w:rPr>
+          <w:noProof/>
+          <w:lang w:val="en-US"/>
+        </w:rPr>
+      </w:pPr>
+    </w:p>
+    <w:p>
+      <w:pPr>
+        <w:rPr>
+          <w:noProof/>
+          <w:lang w:val="en-US"/>
+        </w:rPr>
+      </w:pPr>
+      <w:r>
+        <w:rPr>
+          <w:b/>
+          <w:bCs/>
+          <w:noProof/>
+          <w:lang w:val="en-US"/>
+        </w:rPr>
+        <w:lastRenderedPageBreak/>
+        <w:t>Company Name:</w:t>
+      </w:r>
+      <w:r>
+        <w:rPr>
+          <w:noProof/>
+          <w:lang w:val="en-US"/>
+        </w:rPr>
+        <w:t xml:space="preserve"> GI. JOBs</w:t>
+      </w:r>
+    </w:p>
+    <w:p>
+      <w:pPr>
+        <w:rPr>
+          <w:lang w:val="en-US"/>
+        </w:rPr>
+      </w:pPr>
+      <w:r>
+        <w:rPr>
+          <w:b/>
+          <w:bCs/>
+          <w:lang w:val="en-US"/>
+        </w:rPr>
+        <w:t>Goods/Services:</w:t>
+      </w:r>
+      <w:r>
+        <w:rPr>
+          <w:lang w:val="en-US"/>
+        </w:rPr>
+        <w:t xml:space="preserve"> Allow users to find job applications directly posted from businesses.</w:t>
+      </w:r>
+    </w:p>
+    <w:p>
+      <w:pPr>
+        <w:rPr>
+          <w:lang w:val="en-US"/>
+        </w:rPr>
+      </w:pPr>
+      <w:r>
+        <w:rPr>
+          <w:b/>
+          <w:bCs/>
+          <w:lang w:val="en-US"/>
+        </w:rPr>
+        <w:t>Slogan:</w:t>
+      </w:r>
+      <w:r>
+        <w:rPr>
+          <w:lang w:val="en-US"/>
+        </w:rPr>
+        <w:t xml:space="preserve"> Get your dream job with us</w:t>
+      </w:r>
+    </w:p>
+    <w:p>
+      <w:pPr>
+        <w:rPr>
+          <w:b/>
+          <w:bCs/>
+          <w:lang w:val="en-US"/>
+        </w:rPr>
+      </w:pPr>
+      <w:proofErr w:type="spellStart"/>
+      <w:r>
+        <w:rPr>
+          <w:b/>
+          <w:bCs/>
+          <w:lang w:val="en-US"/>
+        </w:rPr>
+        <w:t>Colour</w:t>
+      </w:r>
+      <w:proofErr w:type="spellEnd"/>
+      <w:r>
+        <w:rPr>
+          <w:b/>
+          <w:bCs/>
+          <w:lang w:val="en-US"/>
+        </w:rPr>
+        <w:t xml:space="preserve"> Scheme: </w:t>
+      </w:r>
+    </w:p>
+    <w:p>
+      <w:pPr>
+        <w:jc w:val="center"/>
+      </w:pPr>
+      <w:r>
+        <w:rPr>
+          <w:noProof/>
+          <w:lang w:val="en-US"/>
+        </w:rPr>
+        <w:drawing>
+          <wp:inline distT="0" distB="0" distL="0" distR="0" wp14:anchorId="20957797" wp14:editId="71E03EC0">
+            <wp:extent cx="1866900" cy="3428028"/>
+            <wp:effectExtent l="0" t="0" r="0" b="1270"/>
+            <wp:docPr id="1" name="Picture 1"/>
+            <wp:cNvGraphicFramePr>
+              <a:graphicFrameLocks xmlns:a="http://schemas.openxmlformats.org/drawingml/2006/main" noChangeAspect="1"/>
+            </wp:cNvGraphicFramePr>
+            <a:graphic xmlns:a="http://schemas.openxmlformats.org/drawingml/2006/main">
+              <a:graphicData uri="http://schemas.openxmlformats.org/drawingml/2006/picture">
+                <pic:pic xmlns:pic="http://schemas.openxmlformats.org/drawingml/2006/picture">
+                  <pic:nvPicPr>
+                    <pic:cNvPr id="0" name="Picture 1"/>
+                    <pic:cNvPicPr>
+                      <a:picLocks noChangeAspect="1" noChangeArrowheads="1"/>
+                    </pic:cNvPicPr>
+                  </pic:nvPicPr>
+                  <pic:blipFill>
+                    <a:blip r:embed="rId17" cstate="print">
+                      <a:extLst>
+                        <a:ext uri="{28A0092B-C50C-407E-A947-70E740481C1C}">
+                          <a14:useLocalDpi xmlns:a14="http://schemas.microsoft.com/office/drawing/2010/main" val="0"/>
+                        </a:ext>
+                      </a:extLst>
+                    </a:blip>
+                    <a:srcRect/>
+                    <a:stretch>
+                      <a:fillRect/>
+                    </a:stretch>
+                  </pic:blipFill>
+                  <pic:spPr bwMode="auto">
+                    <a:xfrm>
+                      <a:off x="0" y="0"/>
+                      <a:ext cx="1873901" cy="3440883"/>
+                    </a:xfrm>
+                    <a:prstGeom prst="rect">
+                      <a:avLst/>
+                    </a:prstGeom>
+                    <a:noFill/>
+                    <a:ln>
+                      <a:noFill/>
+                    </a:ln>
+                  </pic:spPr>
+                </pic:pic>
+              </a:graphicData>
+            </a:graphic>
+          </wp:inline>
+        </w:drawing>
+      </w:r>
+    </w:p>
+    <w:p>
+      <w:r>
+        <w:rPr>
+          <w:noProof/>
+        </w:rPr>
+        <w:drawing>
+          <wp:anchor distT="0" distB="0" distL="114300" distR="114300" simplePos="0" relativeHeight="251665408" behindDoc="0" locked="0" layoutInCell="1" allowOverlap="1" wp14:anchorId="2C63782F" wp14:editId="5476D659">
+            <wp:simplePos x="0" y="0"/>
+            <wp:positionH relativeFrom="margin">
+              <wp:posOffset>4400550</wp:posOffset>
+            </wp:positionH>
+            <wp:positionV relativeFrom="margin">
+              <wp:align>bottom</wp:align>
+            </wp:positionV>
+            <wp:extent cx="1527766" cy="3201035"/>
+            <wp:effectExtent l="0" t="0" r="0" b="0"/>
+            <wp:wrapNone/>
+            <wp:docPr id="9" name="Picture 9"/>
+            <wp:cNvGraphicFramePr>
+              <a:graphicFrameLocks xmlns:a="http://schemas.openxmlformats.org/drawingml/2006/main" noChangeAspect="1"/>
+            </wp:cNvGraphicFramePr>
+            <a:graphic xmlns:a="http://schemas.openxmlformats.org/drawingml/2006/main">
+              <a:graphicData uri="http://schemas.openxmlformats.org/drawingml/2006/picture">
+                <pic:pic xmlns:pic="http://schemas.openxmlformats.org/drawingml/2006/picture">
+                  <pic:nvPicPr>
+                    <pic:cNvPr id="0" name="Picture 3"/>
+                    <pic:cNvPicPr>
+                      <a:picLocks noChangeAspect="1" noChangeArrowheads="1"/>
+                    </pic:cNvPicPr>
+                  </pic:nvPicPr>
+                  <pic:blipFill>
+                    <a:blip r:embed="rId18" cstate="print">
+                      <a:extLst>
+                        <a:ext uri="{28A0092B-C50C-407E-A947-70E740481C1C}">
+                          <a14:useLocalDpi xmlns:a14="http://schemas.microsoft.com/office/drawing/2010/main" val="0"/>
+                        </a:ext>
+                      </a:extLst>
+                    </a:blip>
+                    <a:srcRect/>
+                    <a:stretch>
+                      <a:fillRect/>
+                    </a:stretch>
+                  </pic:blipFill>
+                  <pic:spPr bwMode="auto">
+                    <a:xfrm>
+                      <a:off x="0" y="0"/>
+                      <a:ext cx="1527766" cy="3201035"/>
+                    </a:xfrm>
+                    <a:prstGeom prst="rect">
+                      <a:avLst/>
+                    </a:prstGeom>
+                    <a:noFill/>
+                    <a:ln>
+                      <a:noFill/>
+                    </a:ln>
+                  </pic:spPr>
+                </pic:pic>
+              </a:graphicData>
+            </a:graphic>
+            <wp14:sizeRelH relativeFrom="margin">
+              <wp14:pctWidth>0</wp14:pctWidth>
+            </wp14:sizeRelH>
+            <wp14:sizeRelV relativeFrom="margin">
+              <wp14:pctHeight>0</wp14:pctHeight>
+            </wp14:sizeRelV>
+          </wp:anchor>
+        </w:drawing>
+      </w:r>
+      <w:r>
+        <w:rPr>
+          <w:noProof/>
+        </w:rPr>
+        <w:drawing>
+          <wp:anchor distT="0" distB="0" distL="114300" distR="114300" simplePos="0" relativeHeight="251664384" behindDoc="0" locked="0" layoutInCell="1" allowOverlap="1" wp14:anchorId="195B3DB5" wp14:editId="0C6914A6">
+            <wp:simplePos x="0" y="0"/>
+            <wp:positionH relativeFrom="margin">
+              <wp:posOffset>-658495</wp:posOffset>
+            </wp:positionH>
+            <wp:positionV relativeFrom="margin">
+              <wp:align>bottom</wp:align>
+            </wp:positionV>
+            <wp:extent cx="4479925" cy="3187700"/>
+            <wp:effectExtent l="0" t="0" r="0" b="0"/>
+            <wp:wrapNone/>
+            <wp:docPr id="8" name="Picture 8"/>
+            <wp:cNvGraphicFramePr>
+              <a:graphicFrameLocks xmlns:a="http://schemas.openxmlformats.org/drawingml/2006/main" noChangeAspect="1"/>
+            </wp:cNvGraphicFramePr>
+            <a:graphic xmlns:a="http://schemas.openxmlformats.org/drawingml/2006/main">
+              <a:graphicData uri="http://schemas.openxmlformats.org/drawingml/2006/picture">
+                <pic:pic xmlns:pic="http://schemas.openxmlformats.org/drawingml/2006/picture">
+                  <pic:nvPicPr>
+                    <pic:cNvPr id="0" name="Picture 2"/>
+                    <pic:cNvPicPr>
+                      <a:picLocks noChangeAspect="1" noChangeArrowheads="1"/>
+                    </pic:cNvPicPr>
+                  </pic:nvPicPr>
+                  <pic:blipFill>
+                    <a:blip r:embed="rId19" cstate="print">
+                      <a:extLst>
+                        <a:ext uri="{28A0092B-C50C-407E-A947-70E740481C1C}">
+                          <a14:useLocalDpi xmlns:a14="http://schemas.microsoft.com/office/drawing/2010/main" val="0"/>
+                        </a:ext>
+                      </a:extLst>
+                    </a:blip>
+                    <a:srcRect/>
+                    <a:stretch>
+                      <a:fillRect/>
+                    </a:stretch>
+                  </pic:blipFill>
+                  <pic:spPr bwMode="auto">
+                    <a:xfrm>
+                      <a:off x="0" y="0"/>
+                      <a:ext cx="4479925" cy="3187700"/>
+                    </a:xfrm>
+                    <a:prstGeom prst="rect">
+                      <a:avLst/>
+                    </a:prstGeom>
+                    <a:noFill/>
+                    <a:ln>
+                      <a:noFill/>
+                    </a:ln>
+                  </pic:spPr>
+                </pic:pic>
+              </a:graphicData>
+            </a:graphic>
+          </wp:anchor>
+        </w:drawing>
+      </w:r>
+      <w:r>
+        <w:t>Desktop/Mobile Mock-Up:</w:t>
+      </w:r>
+    </w:p>
+    <w:p/>
+    <w:p/>
+    <w:p/>
+    <w:p/>
+    <w:p/>
+    <w:p/>
+    <w:p/>
+    <w:p/>
+    <w:p/>
+    <w:p/>
+    <w:p/>
+    <w:p>
+      <w:r>
+        <w:lastRenderedPageBreak/>
+        <w:t>Folder Format:</w:t>
+      </w:r>
+    </w:p>
+    <w:p>
+      <w:pPr>
+        <w:pStyle w:val="ListParagraph"/>
+        <w:numPr>
+          <w:ilvl w:val="0"/>
+          <w:numId w:val="1"/>
+        </w:numPr>
+      </w:pPr>
+      <w:r>
+        <w:t>Group Project</w:t>
+      </w:r>
+    </w:p>
+    <w:p>
+      <w:pPr>
+        <w:pStyle w:val="ListParagraph"/>
+        <w:numPr>
+          <w:ilvl w:val="1"/>
+          <w:numId w:val="1"/>
+        </w:numPr>
+      </w:pPr>
+      <w:r>
+        <w:t>database</w:t>
+      </w:r>
+    </w:p>
+    <w:p>
+      <w:pPr>
+        <w:pStyle w:val="ListParagraph"/>
+        <w:numPr>
+          <w:ilvl w:val="2"/>
+          <w:numId w:val="1"/>
+        </w:numPr>
+      </w:pPr>
+      <w:proofErr w:type="spellStart"/>
+      <w:r>
+        <w:t>connection.php</w:t>
+      </w:r>
+      <w:proofErr w:type="spellEnd"/>
+    </w:p>
+    <w:p>
+      <w:pPr>
+        <w:pStyle w:val="ListParagraph"/>
+        <w:numPr>
+          <w:ilvl w:val="3"/>
+          <w:numId w:val="1"/>
+        </w:numPr>
+      </w:pPr>
+      <w:r>
+        <w:t>Attempt to connect to the database</w:t>
+      </w:r>
+    </w:p>
+    <w:p>
+      <w:pPr>
+        <w:pStyle w:val="ListParagraph"/>
+        <w:numPr>
+          <w:ilvl w:val="3"/>
+          <w:numId w:val="1"/>
+        </w:numPr>
+      </w:pPr>
+      <w:r>
+        <w:t>Can’t? Then create the entire database and all its tables. Tables will only be created if they don’t exist.</w:t>
+      </w:r>
+    </w:p>
+    <w:p>
+      <w:pPr>
+        <w:pStyle w:val="ListParagraph"/>
+        <w:numPr>
+          <w:ilvl w:val="2"/>
+          <w:numId w:val="1"/>
+        </w:numPr>
+      </w:pPr>
+      <w:proofErr w:type="spellStart"/>
+      <w:r>
+        <w:t>db.php</w:t>
+      </w:r>
+      <w:proofErr w:type="spellEnd"/>
+    </w:p>
+    <w:p>
+      <w:pPr>
+        <w:pStyle w:val="ListParagraph"/>
+        <w:numPr>
+          <w:ilvl w:val="3"/>
+          <w:numId w:val="1"/>
+        </w:numPr>
+      </w:pPr>
+      <w:r>
+        <w:t>Setup connection to database and prepare the data</w:t>
+      </w:r>
+    </w:p>
+    <w:p>
+      <w:pPr>
+        <w:pStyle w:val="ListParagraph"/>
+        <w:numPr>
+          <w:ilvl w:val="3"/>
+          <w:numId w:val="1"/>
+        </w:numPr>
+      </w:pPr>
+      <w:proofErr w:type="spellStart"/>
+      <w:r>
+        <w:t>printScreen</w:t>
+      </w:r>
+      <w:proofErr w:type="spellEnd"/>
+      <w:r>
+        <w:t xml:space="preserve"> function that is DEBUGGING ONLY. Will display any backend data to the front end</w:t>
+      </w:r>
+    </w:p>
+    <w:p>
+      <w:pPr>
+        <w:pStyle w:val="ListParagraph"/>
+        <w:numPr>
+          <w:ilvl w:val="3"/>
+          <w:numId w:val="1"/>
+        </w:numPr>
+      </w:pPr>
+      <w:proofErr w:type="spellStart"/>
+      <w:proofErr w:type="gramStart"/>
+      <w:r>
+        <w:t>executeQuery</w:t>
+      </w:r>
+      <w:proofErr w:type="spellEnd"/>
+      <w:r>
+        <w:t>(</w:t>
+      </w:r>
+      <w:proofErr w:type="gramEnd"/>
+      <w:r>
+        <w:t>) Run a query request</w:t>
+      </w:r>
+    </w:p>
+    <w:p>
+      <w:pPr>
+        <w:pStyle w:val="ListParagraph"/>
+        <w:numPr>
+          <w:ilvl w:val="3"/>
+          <w:numId w:val="1"/>
+        </w:numPr>
+      </w:pPr>
+      <w:r>
+        <w:t>Self explanatory on the function name. Essentially all functions are SQL calls made into easy functions to be called.</w:t>
+      </w:r>
+    </w:p>
+    <w:p>
+      <w:pPr>
+        <w:ind w:left="2520"/>
+      </w:pPr>
+      <w:proofErr w:type="spellStart"/>
+      <w:r>
+        <w:t>selectAllUsers</w:t>
+      </w:r>
+      <w:proofErr w:type="spellEnd"/>
+      <w:r>
+        <w:t xml:space="preserve"> / </w:t>
+      </w:r>
+      <w:proofErr w:type="spellStart"/>
+      <w:r>
+        <w:t>selectAllCompany</w:t>
+      </w:r>
+      <w:proofErr w:type="spellEnd"/>
+      <w:r>
+        <w:t xml:space="preserve"> / </w:t>
+      </w:r>
+      <w:proofErr w:type="spellStart"/>
+      <w:r>
+        <w:t>selectOneUser</w:t>
+      </w:r>
+      <w:proofErr w:type="spellEnd"/>
+      <w:r>
+        <w:t xml:space="preserve"> / </w:t>
+      </w:r>
+      <w:proofErr w:type="spellStart"/>
+      <w:r>
+        <w:t>selectOneCompany</w:t>
+      </w:r>
+      <w:proofErr w:type="spellEnd"/>
+      <w:r>
+        <w:t xml:space="preserve"> / </w:t>
+      </w:r>
+      <w:proofErr w:type="spellStart"/>
+      <w:r>
+        <w:t>selectOneJob</w:t>
+      </w:r>
+      <w:proofErr w:type="spellEnd"/>
+      <w:r>
+        <w:t xml:space="preserve"> / </w:t>
+      </w:r>
+      <w:proofErr w:type="spellStart"/>
+      <w:r>
+        <w:t>createUser</w:t>
+      </w:r>
+      <w:proofErr w:type="spellEnd"/>
+      <w:r>
+        <w:t xml:space="preserve"> / </w:t>
+      </w:r>
+      <w:proofErr w:type="spellStart"/>
+      <w:r>
+        <w:t>createCompany</w:t>
+      </w:r>
+      <w:proofErr w:type="spellEnd"/>
+      <w:r>
+        <w:t xml:space="preserve"> / </w:t>
+      </w:r>
+      <w:proofErr w:type="spellStart"/>
+      <w:r>
+        <w:t>createJob</w:t>
+      </w:r>
+      <w:proofErr w:type="spellEnd"/>
+      <w:r>
+        <w:t xml:space="preserve"> / </w:t>
+      </w:r>
+      <w:proofErr w:type="spellStart"/>
+      <w:r>
+        <w:t>updateUser</w:t>
+      </w:r>
+      <w:proofErr w:type="spellEnd"/>
+      <w:r>
+        <w:t xml:space="preserve"> / </w:t>
+      </w:r>
+      <w:proofErr w:type="spellStart"/>
+      <w:r>
+        <w:t>updateCompany</w:t>
+      </w:r>
+      <w:proofErr w:type="spellEnd"/>
+      <w:r>
+        <w:t xml:space="preserve"> / </w:t>
+      </w:r>
+      <w:proofErr w:type="spellStart"/>
+      <w:r>
+        <w:t>updateJobs</w:t>
+      </w:r>
+      <w:proofErr w:type="spellEnd"/>
+      <w:r>
+        <w:t xml:space="preserve"> / </w:t>
+      </w:r>
+      <w:proofErr w:type="spellStart"/>
+      <w:r>
+        <w:t>deleteUser</w:t>
+      </w:r>
+      <w:proofErr w:type="spellEnd"/>
+      <w:r>
+        <w:t xml:space="preserve">/ </w:t>
+      </w:r>
+      <w:proofErr w:type="spellStart"/>
+      <w:r>
+        <w:t>deleteCompany</w:t>
+      </w:r>
+      <w:proofErr w:type="spellEnd"/>
+      <w:r>
+        <w:t xml:space="preserve"> / </w:t>
+      </w:r>
+      <w:proofErr w:type="spellStart"/>
+      <w:r>
+        <w:t>deleteJob</w:t>
+      </w:r>
+      <w:proofErr w:type="spellEnd"/>
+    </w:p>
+    <w:p>
+      <w:pPr>
+        <w:pStyle w:val="ListParagraph"/>
+        <w:numPr>
+          <w:ilvl w:val="2"/>
+          <w:numId w:val="1"/>
+        </w:numPr>
+      </w:pPr>
+      <w:proofErr w:type="spellStart"/>
+      <w:r>
+        <w:t>formError.php</w:t>
+      </w:r>
+      <w:proofErr w:type="spellEnd"/>
+      <w:r>
         <w:t xml:space="preserve"> </w:t>
       </w:r>
+      <w:r>
+        <w:sym w:font="Wingdings" w:char="F0E0"/>
+      </w:r>
+      <w:r>
+        <w:t xml:space="preserve"> Backend </w:t>
+      </w:r>
+      <w:r>
+        <w:t xml:space="preserve">script that will </w:t>
+      </w:r>
+      <w:r>
+        <w:t xml:space="preserve">error output </w:t>
+      </w:r>
+      <w:r>
+        <w:t>to the front end</w:t>
+      </w:r>
     </w:p>
+    <w:p>
+      <w:pPr>
+        <w:pStyle w:val="ListParagraph"/>
+        <w:numPr>
+          <w:ilvl w:val="2"/>
+          <w:numId w:val="1"/>
+        </w:numPr>
+      </w:pPr>
+      <w:proofErr w:type="spellStart"/>
+      <w:r>
+        <w:t>logout.php</w:t>
+      </w:r>
+      <w:proofErr w:type="spellEnd"/>
+      <w:r>
+        <w:t xml:space="preserve"> </w:t>
+      </w:r>
+      <w:r>
+        <w:sym w:font="Wingdings" w:char="F0E0"/>
+      </w:r>
+      <w:r>
+        <w:t xml:space="preserve"> Script called to logout the user or company</w:t>
+      </w:r>
+    </w:p>
+    <w:p>
+      <w:pPr>
+        <w:pStyle w:val="ListParagraph"/>
+        <w:numPr>
+          <w:ilvl w:val="2"/>
+          <w:numId w:val="1"/>
+        </w:numPr>
+      </w:pPr>
+      <w:proofErr w:type="spellStart"/>
+      <w:r>
+        <w:t>setup.php</w:t>
+      </w:r>
+      <w:proofErr w:type="spellEnd"/>
+    </w:p>
+    <w:p>
+      <w:pPr>
+        <w:pStyle w:val="ListParagraph"/>
+        <w:numPr>
+          <w:ilvl w:val="3"/>
+          <w:numId w:val="1"/>
+        </w:numPr>
+      </w:pPr>
+      <w:r>
+        <w:t>Function when called will login a user</w:t>
+      </w:r>
+    </w:p>
+    <w:p>
+      <w:pPr>
+        <w:pStyle w:val="ListParagraph"/>
+        <w:numPr>
+          <w:ilvl w:val="3"/>
+          <w:numId w:val="1"/>
+        </w:numPr>
+      </w:pPr>
+      <w:r>
+        <w:t>Register a user account</w:t>
+      </w:r>
+    </w:p>
+    <w:p>
+      <w:pPr>
+        <w:pStyle w:val="ListParagraph"/>
+        <w:numPr>
+          <w:ilvl w:val="3"/>
+          <w:numId w:val="1"/>
+        </w:numPr>
+      </w:pPr>
+      <w:r>
+        <w:t>Register a company account</w:t>
+      </w:r>
+    </w:p>
+    <w:p>
+      <w:pPr>
+        <w:pStyle w:val="ListParagraph"/>
+        <w:numPr>
+          <w:ilvl w:val="3"/>
+          <w:numId w:val="1"/>
+        </w:numPr>
+      </w:pPr>
+      <w:r>
+        <w:t>Backend login for either user or company</w:t>
+      </w:r>
+    </w:p>
+    <w:p>
+      <w:pPr>
+        <w:pStyle w:val="ListParagraph"/>
+        <w:numPr>
+          <w:ilvl w:val="3"/>
+          <w:numId w:val="1"/>
+        </w:numPr>
+      </w:pPr>
+      <w:r>
+        <w:t>Backend places a job post request into the database</w:t>
+      </w:r>
+    </w:p>
+    <w:p>
+      <w:pPr>
+        <w:pStyle w:val="ListParagraph"/>
+        <w:numPr>
+          <w:ilvl w:val="2"/>
+          <w:numId w:val="1"/>
+        </w:numPr>
+      </w:pPr>
+      <w:proofErr w:type="spellStart"/>
+      <w:r>
+        <w:t>validate.php</w:t>
+      </w:r>
+      <w:proofErr w:type="spellEnd"/>
+      <w:r>
+        <w:t xml:space="preserve"> </w:t>
+      </w:r>
+      <w:r>
+        <w:sym w:font="Wingdings" w:char="F0E0"/>
+      </w:r>
+      <w:r>
+        <w:t xml:space="preserve"> Backend validation on any data coming from the front end</w:t>
+      </w:r>
+    </w:p>
+    <w:p>
+      <w:pPr>
+        <w:pStyle w:val="ListParagraph"/>
+        <w:numPr>
+          <w:ilvl w:val="1"/>
+          <w:numId w:val="1"/>
+        </w:numPr>
+      </w:pPr>
+      <w:r>
+        <w:t>include</w:t>
+      </w:r>
+    </w:p>
+    <w:p>
+      <w:pPr>
+        <w:pStyle w:val="ListParagraph"/>
+        <w:numPr>
+          <w:ilvl w:val="2"/>
+          <w:numId w:val="1"/>
+        </w:numPr>
+      </w:pPr>
+      <w:proofErr w:type="spellStart"/>
+      <w:r>
+        <w:t>allowRegistered.php</w:t>
+      </w:r>
+      <w:proofErr w:type="spellEnd"/>
+      <w:r>
+        <w:t xml:space="preserve"> </w:t>
+      </w:r>
+      <w:r>
+        <w:sym w:font="Wingdings" w:char="F0E0"/>
+      </w:r>
+      <w:r>
+        <w:t xml:space="preserve"> </w:t>
+      </w:r>
+      <w:r>
+        <w:t>If this user is not logged in the deny them</w:t>
+      </w:r>
+    </w:p>
+    <w:p>
+      <w:pPr>
+        <w:pStyle w:val="ListParagraph"/>
+        <w:numPr>
+          <w:ilvl w:val="2"/>
+          <w:numId w:val="1"/>
+        </w:numPr>
+      </w:pPr>
+      <w:proofErr w:type="spellStart"/>
+      <w:r>
+        <w:t>denyAll.php</w:t>
+      </w:r>
+      <w:proofErr w:type="spellEnd"/>
+      <w:r>
+        <w:t xml:space="preserve"> </w:t>
+      </w:r>
+      <w:r>
+        <w:sym w:font="Wingdings" w:char="F0E0"/>
+      </w:r>
+      <w:r>
+        <w:t xml:space="preserve"> </w:t>
+      </w:r>
+      <w:r>
+        <w:t>If any user attempts to reach this site deny them</w:t>
+      </w:r>
+    </w:p>
+    <w:p>
+      <w:pPr>
+        <w:pStyle w:val="ListParagraph"/>
+        <w:numPr>
+          <w:ilvl w:val="2"/>
+          <w:numId w:val="1"/>
+        </w:numPr>
+      </w:pPr>
+      <w:proofErr w:type="spellStart"/>
+      <w:r>
+        <w:t>denyUsers.php</w:t>
+      </w:r>
+      <w:proofErr w:type="spellEnd"/>
+      <w:r>
+        <w:t xml:space="preserve"> </w:t>
+      </w:r>
+      <w:r>
+        <w:sym w:font="Wingdings" w:char="F0E0"/>
+      </w:r>
+      <w:r>
+        <w:t xml:space="preserve"> If the user isn’t a </w:t>
+      </w:r>
+      <w:proofErr w:type="gramStart"/>
+      <w:r>
+        <w:t>business</w:t>
+      </w:r>
+      <w:proofErr w:type="gramEnd"/>
+      <w:r>
+        <w:t xml:space="preserve"> then deny access to webpage</w:t>
+      </w:r>
+    </w:p>
+    <w:p>
+      <w:pPr>
+        <w:pStyle w:val="ListParagraph"/>
+        <w:numPr>
+          <w:ilvl w:val="2"/>
+          <w:numId w:val="1"/>
+        </w:numPr>
+      </w:pPr>
+      <w:proofErr w:type="spellStart"/>
+      <w:r>
+        <w:t>footer.php</w:t>
+      </w:r>
+      <w:proofErr w:type="spellEnd"/>
+      <w:r>
+        <w:t xml:space="preserve"> </w:t>
+      </w:r>
+      <w:r>
+        <w:sym w:font="Wingdings" w:char="F0E0"/>
+      </w:r>
+      <w:r>
+        <w:t xml:space="preserve"> All footer data can be linked using this file</w:t>
+      </w:r>
+    </w:p>
+    <w:p>
+      <w:pPr>
+        <w:pStyle w:val="ListParagraph"/>
+        <w:numPr>
+          <w:ilvl w:val="2"/>
+          <w:numId w:val="1"/>
+        </w:numPr>
+      </w:pPr>
+      <w:proofErr w:type="spellStart"/>
+      <w:r>
+        <w:t>header.php</w:t>
+      </w:r>
+      <w:proofErr w:type="spellEnd"/>
+      <w:r>
+        <w:t xml:space="preserve"> </w:t>
+      </w:r>
+      <w:r>
+        <w:sym w:font="Wingdings" w:char="F0E0"/>
+      </w:r>
+      <w:r>
+        <w:t xml:space="preserve"> </w:t>
+      </w:r>
+      <w:r>
+        <w:t>All header data can be linked using this file</w:t>
+      </w:r>
+    </w:p>
+    <w:p>
+      <w:pPr>
+        <w:pStyle w:val="ListParagraph"/>
+        <w:numPr>
+          <w:ilvl w:val="2"/>
+          <w:numId w:val="1"/>
+        </w:numPr>
+      </w:pPr>
+      <w:proofErr w:type="spellStart"/>
+      <w:r>
+        <w:t>popup.php</w:t>
+      </w:r>
+      <w:proofErr w:type="spellEnd"/>
+      <w:r>
+        <w:t xml:space="preserve"> </w:t>
+      </w:r>
+      <w:r>
+        <w:sym w:font="Wingdings" w:char="F0E0"/>
+      </w:r>
+      <w:r>
+        <w:t xml:space="preserve"> Pop up message script. Used to display any message</w:t>
+      </w:r>
+      <w:r>
+        <w:t xml:space="preserve"> to any user</w:t>
+      </w:r>
+    </w:p>
+    <w:p>
+      <w:pPr>
+        <w:pStyle w:val="ListParagraph"/>
+        <w:numPr>
+          <w:ilvl w:val="1"/>
+          <w:numId w:val="1"/>
+        </w:numPr>
+      </w:pPr>
+      <w:r>
+        <w:t>jobs</w:t>
+      </w:r>
+    </w:p>
+    <w:p>
+      <w:pPr>
+        <w:pStyle w:val="ListParagraph"/>
+        <w:numPr>
+          <w:ilvl w:val="2"/>
+          <w:numId w:val="1"/>
+        </w:numPr>
+      </w:pPr>
+      <w:proofErr w:type="spellStart"/>
+      <w:r>
+        <w:t>creation.php</w:t>
+      </w:r>
+      <w:proofErr w:type="spellEnd"/>
+      <w:r>
+        <w:t xml:space="preserve"> </w:t>
+      </w:r>
+      <w:r>
+        <w:sym w:font="Wingdings" w:char="F0E0"/>
+      </w:r>
+      <w:r>
+        <w:t xml:space="preserve"> Allows businesses to post a job posting to all users</w:t>
+      </w:r>
+    </w:p>
+    <w:p>
+      <w:pPr>
+        <w:pStyle w:val="ListParagraph"/>
+        <w:numPr>
+          <w:ilvl w:val="2"/>
+          <w:numId w:val="1"/>
+        </w:numPr>
+      </w:pPr>
+      <w:proofErr w:type="spellStart"/>
+      <w:r>
+        <w:t>dashboard.php</w:t>
+      </w:r>
+      <w:proofErr w:type="spellEnd"/>
+      <w:r>
+        <w:t xml:space="preserve"> </w:t>
+      </w:r>
+      <w:r>
+        <w:sym w:font="Wingdings" w:char="F0E0"/>
+      </w:r>
+      <w:r>
+        <w:t xml:space="preserve"> </w:t>
+      </w:r>
+      <w:r>
+        <w:t xml:space="preserve">Displays all the current jobs in the database to both </w:t>
+      </w:r>
+      <w:r>
+        <w:t>businesses</w:t>
+      </w:r>
+      <w:r>
+        <w:t xml:space="preserve"> and users</w:t>
+      </w:r>
+    </w:p>
+    <w:p>
+      <w:pPr>
+        <w:pStyle w:val="ListParagraph"/>
+        <w:numPr>
+          <w:ilvl w:val="1"/>
+          <w:numId w:val="1"/>
+        </w:numPr>
+      </w:pPr>
+      <w:r>
+        <w:t>Starter</w:t>
+      </w:r>
+    </w:p>
+    <w:p>
+      <w:pPr>
+        <w:pStyle w:val="ListParagraph"/>
+        <w:numPr>
+          <w:ilvl w:val="2"/>
+          <w:numId w:val="1"/>
+        </w:numPr>
+      </w:pPr>
+      <w:r>
+        <w:t>checkPassword.js</w:t>
+      </w:r>
+      <w:r>
+        <w:t xml:space="preserve"> </w:t>
+      </w:r>
+      <w:r>
+        <w:sym w:font="Wingdings" w:char="F0E0"/>
+      </w:r>
+      <w:r>
+        <w:t xml:space="preserve"> Checks to make sure the user or company has created a valid </w:t>
+      </w:r>
+      <w:r>
+        <w:t>password</w:t>
+      </w:r>
+    </w:p>
+    <w:p>
+      <w:pPr>
+        <w:pStyle w:val="ListParagraph"/>
+        <w:numPr>
+          <w:ilvl w:val="2"/>
+          <w:numId w:val="1"/>
+        </w:numPr>
+      </w:pPr>
+      <w:r>
+        <w:t>CSSReferences.css</w:t>
+      </w:r>
+      <w:r>
+        <w:t xml:space="preserve"> </w:t>
+      </w:r>
+      <w:r>
+        <w:sym w:font="Wingdings" w:char="F0E0"/>
+      </w:r>
+      <w:r>
+        <w:t xml:space="preserve"> All CSS styling is done through this file</w:t>
+      </w:r>
+    </w:p>
+    <w:p>
+      <w:pPr>
+        <w:pStyle w:val="ListParagraph"/>
+        <w:numPr>
+          <w:ilvl w:val="2"/>
+          <w:numId w:val="1"/>
+        </w:numPr>
+      </w:pPr>
+      <w:r>
+        <w:t>FrontEndJS.js</w:t>
+      </w:r>
+    </w:p>
+    <w:p>
+      <w:pPr>
+        <w:pStyle w:val="ListParagraph"/>
+        <w:numPr>
+          <w:ilvl w:val="3"/>
+          <w:numId w:val="1"/>
+        </w:numPr>
+      </w:pPr>
+      <w:r>
+        <w:lastRenderedPageBreak/>
+        <w:t>On click the mobile drop down menu will display</w:t>
+      </w:r>
+    </w:p>
+    <w:p>
+      <w:pPr>
+        <w:pStyle w:val="ListParagraph"/>
+        <w:numPr>
+          <w:ilvl w:val="3"/>
+          <w:numId w:val="1"/>
+        </w:numPr>
+      </w:pPr>
+      <w:r>
+        <w:t>User login front end validation</w:t>
+      </w:r>
+    </w:p>
+    <w:p>
+      <w:pPr>
+        <w:pStyle w:val="ListParagraph"/>
+        <w:numPr>
+          <w:ilvl w:val="3"/>
+          <w:numId w:val="1"/>
+        </w:numPr>
+      </w:pPr>
+      <w:r>
+        <w:t>Company login front end validation</w:t>
+      </w:r>
+    </w:p>
+    <w:p>
+      <w:pPr>
+        <w:pStyle w:val="ListParagraph"/>
+        <w:numPr>
+          <w:ilvl w:val="3"/>
+          <w:numId w:val="1"/>
+        </w:numPr>
+      </w:pPr>
+      <w:r>
+        <w:t>User registration front end validation</w:t>
+      </w:r>
+    </w:p>
+    <w:p>
+      <w:pPr>
+        <w:pStyle w:val="ListParagraph"/>
+        <w:numPr>
+          <w:ilvl w:val="3"/>
+          <w:numId w:val="1"/>
+        </w:numPr>
+      </w:pPr>
+      <w:r>
+        <w:t>Company registration front end validation</w:t>
+      </w:r>
+    </w:p>
+    <w:p>
+      <w:pPr>
+        <w:pStyle w:val="ListParagraph"/>
+        <w:numPr>
+          <w:ilvl w:val="3"/>
+          <w:numId w:val="1"/>
+        </w:numPr>
+      </w:pPr>
+      <w:r>
+        <w:t>“</w:t>
+      </w:r>
+      <w:proofErr w:type="spellStart"/>
+      <w:r>
+        <w:t>textarea</w:t>
+      </w:r>
+      <w:proofErr w:type="spellEnd"/>
+      <w:r>
+        <w:t xml:space="preserve">” fields found in the company job posts </w:t>
+      </w:r>
+      <w:r>
+        <w:t>that make it easier to drag the text box on a mobile device or on some browsers</w:t>
+      </w:r>
+    </w:p>
+    <w:p>
+      <w:pPr>
+        <w:pStyle w:val="ListParagraph"/>
+        <w:numPr>
+          <w:ilvl w:val="3"/>
+          <w:numId w:val="1"/>
+        </w:numPr>
+      </w:pPr>
+      <w:r>
+        <w:t>Company job post front end validation</w:t>
+      </w:r>
+    </w:p>
+    <w:p>
+      <w:pPr>
+        <w:pStyle w:val="ListParagraph"/>
+        <w:numPr>
+          <w:ilvl w:val="2"/>
+          <w:numId w:val="1"/>
+        </w:numPr>
+      </w:pPr>
+      <w:proofErr w:type="spellStart"/>
+      <w:r>
+        <w:t>index.php</w:t>
+      </w:r>
+      <w:proofErr w:type="spellEnd"/>
+      <w:r>
+        <w:t xml:space="preserve"> </w:t>
+      </w:r>
+      <w:r>
+        <w:sym w:font="Wingdings" w:char="F0E0"/>
+      </w:r>
+      <w:r>
+        <w:t xml:space="preserve"> Main page of the program</w:t>
+      </w:r>
+    </w:p>
+    <w:p>
+      <w:pPr>
+        <w:pStyle w:val="ListParagraph"/>
+        <w:numPr>
+          <w:ilvl w:val="2"/>
+          <w:numId w:val="1"/>
+        </w:numPr>
+      </w:pPr>
+      <w:proofErr w:type="spellStart"/>
+      <w:r>
+        <w:t>login.php</w:t>
+      </w:r>
+      <w:proofErr w:type="spellEnd"/>
+      <w:r>
+        <w:t xml:space="preserve"> </w:t>
+      </w:r>
+      <w:r>
+        <w:sym w:font="Wingdings" w:char="F0E0"/>
+      </w:r>
+      <w:r>
+        <w:t xml:space="preserve"> Allow both businesses and users to login</w:t>
+      </w:r>
+    </w:p>
+    <w:p>
+      <w:pPr>
+        <w:pStyle w:val="ListParagraph"/>
+        <w:numPr>
+          <w:ilvl w:val="2"/>
+          <w:numId w:val="1"/>
+        </w:numPr>
+      </w:pPr>
+      <w:proofErr w:type="spellStart"/>
+      <w:r>
+        <w:t>newacc.php</w:t>
+      </w:r>
+      <w:proofErr w:type="spellEnd"/>
+      <w:r>
+        <w:t xml:space="preserve"> </w:t>
+      </w:r>
+      <w:r>
+        <w:sym w:font="Wingdings" w:char="F0E0"/>
+      </w:r>
+      <w:r>
+        <w:t xml:space="preserve"> Page for users to create an account</w:t>
+      </w:r>
+    </w:p>
+    <w:p>
+      <w:pPr>
+        <w:pStyle w:val="ListParagraph"/>
+        <w:numPr>
+          <w:ilvl w:val="2"/>
+          <w:numId w:val="1"/>
+        </w:numPr>
+      </w:pPr>
+      <w:proofErr w:type="spellStart"/>
+      <w:r>
+        <w:t>newcompanyacc.php</w:t>
+      </w:r>
+      <w:proofErr w:type="spellEnd"/>
+      <w:r>
+        <w:t xml:space="preserve"> </w:t>
+      </w:r>
+      <w:r>
+        <w:sym w:font="Wingdings" w:char="F0E0"/>
+      </w:r>
+      <w:r>
+        <w:t xml:space="preserve"> Page for businesses to create an account</w:t>
+      </w:r>
+    </w:p>
+    <w:p>
+      <w:pPr>
+        <w:pStyle w:val="ListParagraph"/>
+        <w:numPr>
+          <w:ilvl w:val="2"/>
+          <w:numId w:val="1"/>
+        </w:numPr>
+      </w:pPr>
+      <w:proofErr w:type="spellStart"/>
+      <w:r>
+        <w:t>template.php</w:t>
+      </w:r>
+      <w:proofErr w:type="spellEnd"/>
+      <w:r>
+        <w:t xml:space="preserve"> </w:t>
+      </w:r>
+      <w:r>
+        <w:sym w:font="Wingdings" w:char="F0E0"/>
+      </w:r>
+      <w:r>
+        <w:t xml:space="preserve"> Base template of the project website so its easier to create multiple pages.</w:t>
+      </w:r>
+    </w:p>
+    <w:p>
+      <w:pPr>
+        <w:pStyle w:val="ListParagraph"/>
+        <w:numPr>
+          <w:ilvl w:val="1"/>
+          <w:numId w:val="1"/>
+        </w:numPr>
+      </w:pPr>
+      <w:proofErr w:type="spellStart"/>
+      <w:r>
+        <w:t>path.php</w:t>
+      </w:r>
+      <w:proofErr w:type="spellEnd"/>
+      <w:r>
+        <w:t xml:space="preserve"> </w:t>
+      </w:r>
+      <w:r>
+        <w:sym w:font="Wingdings" w:char="F0E0"/>
+      </w:r>
+      <w:r>
+        <w:t xml:space="preserve"> Provides the program with a fixed path so then calls to different file paths are simpler to make</w:t>
+      </w:r>
+    </w:p>
+    <w:p>
+      <w:pPr>
+        <w:pStyle w:val="ListParagraph"/>
+        <w:numPr>
+          <w:ilvl w:val="1"/>
+          <w:numId w:val="1"/>
+        </w:numPr>
+      </w:pPr>
+      <w:r>
+        <w:t>README.m</w:t>
+      </w:r>
+      <w:r>
+        <w:t xml:space="preserve">d </w:t>
+      </w:r>
+      <w:r>
+        <w:sym w:font="Wingdings" w:char="F0E0"/>
+      </w:r>
+      <w:r>
+        <w:t xml:space="preserve"> </w:t>
+      </w:r>
+      <w:r>
+        <w:t>Brief description of the project</w:t>
+      </w:r>
+    </w:p>
+    <w:p>
+      <w:pPr>
+        <w:pStyle w:val="ListParagraph"/>
+        <w:numPr>
+          <w:ilvl w:val="1"/>
+          <w:numId w:val="1"/>
+        </w:numPr>
+      </w:pPr>
+      <w:r>
+        <w:t xml:space="preserve">style-guide.docx </w:t>
+      </w:r>
+      <w:r>
+        <w:sym w:font="Wingdings" w:char="F0E0"/>
+      </w:r>
+      <w:r>
+        <w:t xml:space="preserve"> </w:t>
+      </w:r>
+      <w:r>
+        <w:t>Document providing web map, design guide, and description of all elements for the project.</w:t>
+      </w:r>
+    </w:p>
+    <w:p/>
     <w:sectPr>
-      <w:headerReference w:type="default" r:id="rId11"/>
+      <w:headerReference w:type="default" r:id="rId20"/>
       <w:pgSz w:w="12240" w:h="15840"/>
       <w:pgMar w:top="1440" w:right="1440" w:bottom="1440" w:left="1440" w:header="708" w:footer="708" w:gutter="0"/>
       <w:cols w:space="708"/>
@@ -499,6 +2449,218 @@
     </w:pPr>
   </w:p>
 </w:hdr>
+</file>
+
+<file path=word/numbering.xml><?xml version="1.0" encoding="utf-8"?>
+<w:numbering xmlns:wpc="http://schemas.microsoft.com/office/word/2010/wordprocessingCanvas" xmlns:cx="http://schemas.microsoft.com/office/drawing/2014/chartex" xmlns:cx1="http://schemas.microsoft.com/office/drawing/2015/9/8/chartex" xmlns:cx2="http://schemas.microsoft.com/office/drawing/2015/10/21/chartex" xmlns:cx3="http://schemas.microsoft.com/office/drawing/2016/5/9/chartex" xmlns:cx4="http://schemas.microsoft.com/office/drawing/2016/5/10/chartex" xmlns:cx5="http://schemas.microsoft.com/office/drawing/2016/5/11/chartex" xmlns:cx6="http://schemas.microsoft.com/office/drawing/2016/5/12/chartex" xmlns:cx7="http://schemas.microsoft.com/office/drawing/2016/5/13/chartex" xmlns:cx8="http://schemas.microsoft.com/office/drawing/2016/5/14/chartex" xmlns:mc="http://schemas.openxmlformats.org/markup-compatibility/2006" xmlns:aink="http://schemas.microsoft.com/office/drawing/2016/ink" xmlns:am3d="http://schemas.microsoft.com/office/drawing/2017/model3d" xmlns:o="urn:schemas-microsoft-com:office:office" xmlns:r="http://schemas.openxmlformats.org/officeDocument/2006/relationships" xmlns:m="http://schemas.openxmlformats.org/officeDocument/2006/math" xmlns:v="urn:schemas-microsoft-com:vml" xmlns:wp14="http://schemas.microsoft.com/office/word/2010/wordprocessingDrawing" xmlns:wp="http://schemas.openxmlformats.org/drawingml/2006/wordprocessingDrawing" xmlns:w10="urn:schemas-microsoft-com:office:word" xmlns:w="http://schemas.openxmlformats.org/wordprocessingml/2006/main" xmlns:w14="http://schemas.microsoft.com/office/word/2010/wordml" xmlns:w15="http://schemas.microsoft.com/office/word/2012/wordml" xmlns:w16cex="http://schemas.microsoft.com/office/word/2018/wordml/cex" xmlns:w16cid="http://schemas.microsoft.com/office/word/2016/wordml/cid" xmlns:w16="http://schemas.microsoft.com/office/word/2018/wordml" xmlns:w16sdtdh="http://schemas.microsoft.com/office/word/2020/wordml/sdtdatahash" xmlns:w16se="http://schemas.microsoft.com/office/word/2015/wordml/symex" xmlns:wpg="http://schemas.microsoft.com/office/word/2010/wordprocessingGroup" xmlns:wpi="http://schemas.microsoft.com/office/word/2010/wordprocessingInk" xmlns:wne="http://schemas.microsoft.com/office/word/2006/wordml" xmlns:wps="http://schemas.microsoft.com/office/word/2010/wordprocessingShape" mc:Ignorable="w14 w15 w16se w16cid w16 w16cex w16sdtdh wp14">
+  <w:abstractNum w:abstractNumId="0" w15:restartNumberingAfterBreak="0">
+    <w:nsid w:val="03476380"/>
+    <w:multiLevelType w:val="hybridMultilevel"/>
+    <w:tmpl w:val="54001094"/>
+    <w:lvl w:ilvl="0" w:tplc="A2A87E94">
+      <w:start w:val="1"/>
+      <w:numFmt w:val="decimal"/>
+      <w:lvlText w:val="%1."/>
+      <w:lvlJc w:val="left"/>
+      <w:pPr>
+        <w:ind w:left="720" w:hanging="360"/>
+      </w:pPr>
+      <w:rPr>
+        <w:rFonts w:hint="default"/>
+      </w:rPr>
+    </w:lvl>
+    <w:lvl w:ilvl="1" w:tplc="10090019" w:tentative="1">
+      <w:start w:val="1"/>
+      <w:numFmt w:val="lowerLetter"/>
+      <w:lvlText w:val="%2."/>
+      <w:lvlJc w:val="left"/>
+      <w:pPr>
+        <w:ind w:left="1440" w:hanging="360"/>
+      </w:pPr>
+    </w:lvl>
+    <w:lvl w:ilvl="2" w:tplc="1009001B" w:tentative="1">
+      <w:start w:val="1"/>
+      <w:numFmt w:val="lowerRoman"/>
+      <w:lvlText w:val="%3."/>
+      <w:lvlJc w:val="right"/>
+      <w:pPr>
+        <w:ind w:left="2160" w:hanging="180"/>
+      </w:pPr>
+    </w:lvl>
+    <w:lvl w:ilvl="3" w:tplc="1009000F" w:tentative="1">
+      <w:start w:val="1"/>
+      <w:numFmt w:val="decimal"/>
+      <w:lvlText w:val="%4."/>
+      <w:lvlJc w:val="left"/>
+      <w:pPr>
+        <w:ind w:left="2880" w:hanging="360"/>
+      </w:pPr>
+    </w:lvl>
+    <w:lvl w:ilvl="4" w:tplc="10090019" w:tentative="1">
+      <w:start w:val="1"/>
+      <w:numFmt w:val="lowerLetter"/>
+      <w:lvlText w:val="%5."/>
+      <w:lvlJc w:val="left"/>
+      <w:pPr>
+        <w:ind w:left="3600" w:hanging="360"/>
+      </w:pPr>
+    </w:lvl>
+    <w:lvl w:ilvl="5" w:tplc="1009001B" w:tentative="1">
+      <w:start w:val="1"/>
+      <w:numFmt w:val="lowerRoman"/>
+      <w:lvlText w:val="%6."/>
+      <w:lvlJc w:val="right"/>
+      <w:pPr>
+        <w:ind w:left="4320" w:hanging="180"/>
+      </w:pPr>
+    </w:lvl>
+    <w:lvl w:ilvl="6" w:tplc="1009000F" w:tentative="1">
+      <w:start w:val="1"/>
+      <w:numFmt w:val="decimal"/>
+      <w:lvlText w:val="%7."/>
+      <w:lvlJc w:val="left"/>
+      <w:pPr>
+        <w:ind w:left="5040" w:hanging="360"/>
+      </w:pPr>
+    </w:lvl>
+    <w:lvl w:ilvl="7" w:tplc="10090019" w:tentative="1">
+      <w:start w:val="1"/>
+      <w:numFmt w:val="lowerLetter"/>
+      <w:lvlText w:val="%8."/>
+      <w:lvlJc w:val="left"/>
+      <w:pPr>
+        <w:ind w:left="5760" w:hanging="360"/>
+      </w:pPr>
+    </w:lvl>
+    <w:lvl w:ilvl="8" w:tplc="1009001B" w:tentative="1">
+      <w:start w:val="1"/>
+      <w:numFmt w:val="lowerRoman"/>
+      <w:lvlText w:val="%9."/>
+      <w:lvlJc w:val="right"/>
+      <w:pPr>
+        <w:ind w:left="6480" w:hanging="180"/>
+      </w:pPr>
+    </w:lvl>
+  </w:abstractNum>
+  <w:abstractNum w:abstractNumId="1" w15:restartNumberingAfterBreak="0">
+    <w:nsid w:val="299905E2"/>
+    <w:multiLevelType w:val="hybridMultilevel"/>
+    <w:tmpl w:val="00121292"/>
+    <w:lvl w:ilvl="0" w:tplc="9F5E7766">
+      <w:numFmt w:val="bullet"/>
+      <w:lvlText w:val=""/>
+      <w:lvlJc w:val="left"/>
+      <w:pPr>
+        <w:ind w:left="720" w:hanging="360"/>
+      </w:pPr>
+      <w:rPr>
+        <w:rFonts w:ascii="Symbol" w:eastAsiaTheme="minorHAnsi" w:hAnsi="Symbol" w:cstheme="minorBidi" w:hint="default"/>
+      </w:rPr>
+    </w:lvl>
+    <w:lvl w:ilvl="1" w:tplc="10090003">
+      <w:start w:val="1"/>
+      <w:numFmt w:val="bullet"/>
+      <w:lvlText w:val="o"/>
+      <w:lvlJc w:val="left"/>
+      <w:pPr>
+        <w:ind w:left="1440" w:hanging="360"/>
+      </w:pPr>
+      <w:rPr>
+        <w:rFonts w:ascii="Courier New" w:hAnsi="Courier New" w:cs="Courier New" w:hint="default"/>
+      </w:rPr>
+    </w:lvl>
+    <w:lvl w:ilvl="2" w:tplc="10090005">
+      <w:start w:val="1"/>
+      <w:numFmt w:val="bullet"/>
+      <w:lvlText w:val=""/>
+      <w:lvlJc w:val="left"/>
+      <w:pPr>
+        <w:ind w:left="2160" w:hanging="360"/>
+      </w:pPr>
+      <w:rPr>
+        <w:rFonts w:ascii="Wingdings" w:hAnsi="Wingdings" w:hint="default"/>
+      </w:rPr>
+    </w:lvl>
+    <w:lvl w:ilvl="3" w:tplc="10090001">
+      <w:start w:val="1"/>
+      <w:numFmt w:val="bullet"/>
+      <w:lvlText w:val=""/>
+      <w:lvlJc w:val="left"/>
+      <w:pPr>
+        <w:ind w:left="2880" w:hanging="360"/>
+      </w:pPr>
+      <w:rPr>
+        <w:rFonts w:ascii="Symbol" w:hAnsi="Symbol" w:hint="default"/>
+      </w:rPr>
+    </w:lvl>
+    <w:lvl w:ilvl="4" w:tplc="10090003" w:tentative="1">
+      <w:start w:val="1"/>
+      <w:numFmt w:val="bullet"/>
+      <w:lvlText w:val="o"/>
+      <w:lvlJc w:val="left"/>
+      <w:pPr>
+        <w:ind w:left="3600" w:hanging="360"/>
+      </w:pPr>
+      <w:rPr>
+        <w:rFonts w:ascii="Courier New" w:hAnsi="Courier New" w:cs="Courier New" w:hint="default"/>
+      </w:rPr>
+    </w:lvl>
+    <w:lvl w:ilvl="5" w:tplc="10090005" w:tentative="1">
+      <w:start w:val="1"/>
+      <w:numFmt w:val="bullet"/>
+      <w:lvlText w:val=""/>
+      <w:lvlJc w:val="left"/>
+      <w:pPr>
+        <w:ind w:left="4320" w:hanging="360"/>
+      </w:pPr>
+      <w:rPr>
+        <w:rFonts w:ascii="Wingdings" w:hAnsi="Wingdings" w:hint="default"/>
+      </w:rPr>
+    </w:lvl>
+    <w:lvl w:ilvl="6" w:tplc="10090001" w:tentative="1">
+      <w:start w:val="1"/>
+      <w:numFmt w:val="bullet"/>
+      <w:lvlText w:val=""/>
+      <w:lvlJc w:val="left"/>
+      <w:pPr>
+        <w:ind w:left="5040" w:hanging="360"/>
+      </w:pPr>
+      <w:rPr>
+        <w:rFonts w:ascii="Symbol" w:hAnsi="Symbol" w:hint="default"/>
+      </w:rPr>
+    </w:lvl>
+    <w:lvl w:ilvl="7" w:tplc="10090003" w:tentative="1">
+      <w:start w:val="1"/>
+      <w:numFmt w:val="bullet"/>
+      <w:lvlText w:val="o"/>
+      <w:lvlJc w:val="left"/>
+      <w:pPr>
+        <w:ind w:left="5760" w:hanging="360"/>
+      </w:pPr>
+      <w:rPr>
+        <w:rFonts w:ascii="Courier New" w:hAnsi="Courier New" w:cs="Courier New" w:hint="default"/>
+      </w:rPr>
+    </w:lvl>
+    <w:lvl w:ilvl="8" w:tplc="10090005" w:tentative="1">
+      <w:start w:val="1"/>
+      <w:numFmt w:val="bullet"/>
+      <w:lvlText w:val=""/>
+      <w:lvlJc w:val="left"/>
+      <w:pPr>
+        <w:ind w:left="6480" w:hanging="360"/>
+      </w:pPr>
+      <w:rPr>
+        <w:rFonts w:ascii="Wingdings" w:hAnsi="Wingdings" w:hint="default"/>
+      </w:rPr>
+    </w:lvl>
+  </w:abstractNum>
+  <w:num w:numId="1" w16cid:durableId="891649714">
+    <w:abstractNumId w:val="1"/>
+  </w:num>
+  <w:num w:numId="2" w16cid:durableId="1300645377">
+    <w:abstractNumId w:val="0"/>
+  </w:num>
+</w:numbering>
 </file>
 
 <file path=word/styles.xml><?xml version="1.0" encoding="utf-8"?>
@@ -971,6 +3133,17 @@
     <w:uiPriority w:val="99"/>
     <w:rsid w:val="00F4048D"/>
   </w:style>
+  <w:style w:type="paragraph" w:styleId="ListParagraph">
+    <w:name w:val="List Paragraph"/>
+    <w:basedOn w:val="Normal"/>
+    <w:uiPriority w:val="34"/>
+    <w:qFormat/>
+    <w:rsid w:val="001E4F11"/>
+    <w:pPr>
+      <w:ind w:left="720"/>
+      <w:contextualSpacing/>
+    </w:pPr>
+  </w:style>
 </w:styles>
 </file>
 
@@ -1746,12 +3919,14 @@
         <a:bodyPr/>
         <a:lstStyle/>
         <a:p>
+          <a:pPr algn="ctr"/>
           <a:r>
             <a:rPr lang="en-CA"/>
             <a:t>Landing Page</a:t>
           </a:r>
         </a:p>
         <a:p>
+          <a:pPr algn="ctr"/>
           <a:r>
             <a:rPr lang="en-CA"/>
             <a:t>(Index)</a:t>
@@ -1773,6 +3948,7 @@
         <a:bodyPr/>
         <a:lstStyle/>
         <a:p>
+          <a:pPr algn="ctr"/>
           <a:endParaRPr lang="en-CA"/>
         </a:p>
       </dgm:t>
@@ -1784,6 +3960,7 @@
         <a:bodyPr/>
         <a:lstStyle/>
         <a:p>
+          <a:pPr algn="ctr"/>
           <a:endParaRPr lang="en-CA"/>
         </a:p>
       </dgm:t>
@@ -1799,6 +3976,7 @@
         <a:bodyPr/>
         <a:lstStyle/>
         <a:p>
+          <a:pPr algn="ctr"/>
           <a:r>
             <a:rPr lang="en-CA"/>
             <a:t>Sign In</a:t>
@@ -1813,6 +3991,7 @@
         <a:bodyPr/>
         <a:lstStyle/>
         <a:p>
+          <a:pPr algn="ctr"/>
           <a:endParaRPr lang="en-CA"/>
         </a:p>
       </dgm:t>
@@ -1824,6 +4003,7 @@
         <a:bodyPr/>
         <a:lstStyle/>
         <a:p>
+          <a:pPr algn="ctr"/>
           <a:endParaRPr lang="en-CA"/>
         </a:p>
       </dgm:t>
@@ -1839,6 +4019,7 @@
         <a:bodyPr/>
         <a:lstStyle/>
         <a:p>
+          <a:pPr algn="ctr"/>
           <a:r>
             <a:rPr lang="en-CA"/>
             <a:t>Home</a:t>
@@ -1860,6 +4041,7 @@
         <a:bodyPr/>
         <a:lstStyle/>
         <a:p>
+          <a:pPr algn="ctr"/>
           <a:endParaRPr lang="en-CA"/>
         </a:p>
       </dgm:t>
@@ -1871,6 +4053,7 @@
         <a:bodyPr/>
         <a:lstStyle/>
         <a:p>
+          <a:pPr algn="ctr"/>
           <a:endParaRPr lang="en-CA"/>
         </a:p>
       </dgm:t>
@@ -1891,6 +4074,7 @@
         <a:bodyPr/>
         <a:lstStyle/>
         <a:p>
+          <a:pPr algn="ctr"/>
           <a:r>
             <a:rPr lang="en-CA"/>
             <a:t>Sign Up</a:t>
@@ -1905,6 +4089,7 @@
         <a:bodyPr/>
         <a:lstStyle/>
         <a:p>
+          <a:pPr algn="ctr"/>
           <a:endParaRPr lang="en-CA"/>
         </a:p>
       </dgm:t>
@@ -1916,6 +4101,7 @@
         <a:bodyPr/>
         <a:lstStyle/>
         <a:p>
+          <a:pPr algn="ctr"/>
           <a:endParaRPr lang="en-CA"/>
         </a:p>
       </dgm:t>
@@ -1931,6 +4117,7 @@
         <a:bodyPr/>
         <a:lstStyle/>
         <a:p>
+          <a:pPr algn="ctr"/>
           <a:r>
             <a:rPr lang="en-CA"/>
             <a:t>About</a:t>
@@ -1952,6 +4139,7 @@
         <a:bodyPr/>
         <a:lstStyle/>
         <a:p>
+          <a:pPr algn="ctr"/>
           <a:endParaRPr lang="en-CA"/>
         </a:p>
       </dgm:t>
@@ -1963,6 +4151,7 @@
         <a:bodyPr/>
         <a:lstStyle/>
         <a:p>
+          <a:pPr algn="ctr"/>
           <a:endParaRPr lang="en-CA"/>
         </a:p>
       </dgm:t>
@@ -1978,6 +4167,7 @@
         <a:bodyPr/>
         <a:lstStyle/>
         <a:p>
+          <a:pPr algn="ctr"/>
           <a:r>
             <a:rPr lang="en-CA"/>
             <a:t>Post Job</a:t>
@@ -1992,6 +4182,7 @@
         <a:bodyPr/>
         <a:lstStyle/>
         <a:p>
+          <a:pPr algn="ctr"/>
           <a:endParaRPr lang="en-CA"/>
         </a:p>
       </dgm:t>
@@ -2003,6 +4194,7 @@
         <a:bodyPr/>
         <a:lstStyle/>
         <a:p>
+          <a:pPr algn="ctr"/>
           <a:endParaRPr lang="en-CA"/>
         </a:p>
       </dgm:t>
@@ -2018,6 +4210,7 @@
         <a:bodyPr/>
         <a:lstStyle/>
         <a:p>
+          <a:pPr algn="ctr"/>
           <a:r>
             <a:rPr lang="en-CA"/>
             <a:t>FAQ</a:t>
@@ -2039,6 +4232,7 @@
         <a:bodyPr/>
         <a:lstStyle/>
         <a:p>
+          <a:pPr algn="ctr"/>
           <a:endParaRPr lang="en-CA"/>
         </a:p>
       </dgm:t>
@@ -2050,6 +4244,7 @@
         <a:bodyPr/>
         <a:lstStyle/>
         <a:p>
+          <a:pPr algn="ctr"/>
           <a:endParaRPr lang="en-CA"/>
         </a:p>
       </dgm:t>
@@ -2070,6 +4265,7 @@
         <a:bodyPr/>
         <a:lstStyle/>
         <a:p>
+          <a:pPr algn="ctr"/>
           <a:r>
             <a:rPr lang="en-CA"/>
             <a:t>Business Sign Up</a:t>
@@ -2084,6 +4280,7 @@
         <a:bodyPr/>
         <a:lstStyle/>
         <a:p>
+          <a:pPr algn="ctr"/>
           <a:endParaRPr lang="en-CA"/>
         </a:p>
       </dgm:t>
@@ -2095,6 +4292,7 @@
         <a:bodyPr/>
         <a:lstStyle/>
         <a:p>
+          <a:pPr algn="ctr"/>
           <a:endParaRPr lang="en-CA"/>
         </a:p>
       </dgm:t>
@@ -2110,6 +4308,7 @@
         <a:bodyPr/>
         <a:lstStyle/>
         <a:p>
+          <a:pPr algn="ctr"/>
           <a:r>
             <a:rPr lang="en-CA"/>
             <a:t>User Logs In (Returns to Index)</a:t>
@@ -2124,6 +4323,7 @@
         <a:bodyPr/>
         <a:lstStyle/>
         <a:p>
+          <a:pPr algn="ctr"/>
           <a:endParaRPr lang="en-CA"/>
         </a:p>
       </dgm:t>
@@ -2135,6 +4335,7 @@
         <a:bodyPr/>
         <a:lstStyle/>
         <a:p>
+          <a:pPr algn="ctr"/>
           <a:endParaRPr lang="en-CA"/>
         </a:p>
       </dgm:t>
@@ -2150,6 +4351,7 @@
         <a:bodyPr/>
         <a:lstStyle/>
         <a:p>
+          <a:pPr algn="ctr"/>
           <a:r>
             <a:rPr lang="en-CA"/>
             <a:t>View Jobs</a:t>
@@ -2164,6 +4366,7 @@
         <a:bodyPr/>
         <a:lstStyle/>
         <a:p>
+          <a:pPr algn="ctr"/>
           <a:endParaRPr lang="en-CA"/>
         </a:p>
       </dgm:t>
@@ -2175,6 +4378,7 @@
         <a:bodyPr/>
         <a:lstStyle/>
         <a:p>
+          <a:pPr algn="ctr"/>
           <a:endParaRPr lang="en-CA"/>
         </a:p>
       </dgm:t>
@@ -2190,6 +4394,7 @@
         <a:bodyPr/>
         <a:lstStyle/>
         <a:p>
+          <a:pPr algn="ctr"/>
           <a:r>
             <a:rPr lang="en-CA"/>
             <a:t>Log Out</a:t>
@@ -2204,6 +4409,7 @@
         <a:bodyPr/>
         <a:lstStyle/>
         <a:p>
+          <a:pPr algn="ctr"/>
           <a:endParaRPr lang="en-CA"/>
         </a:p>
       </dgm:t>
@@ -2215,6 +4421,7 @@
         <a:bodyPr/>
         <a:lstStyle/>
         <a:p>
+          <a:pPr algn="ctr"/>
           <a:endParaRPr lang="en-CA"/>
         </a:p>
       </dgm:t>
@@ -2235,6 +4442,7 @@
         <a:bodyPr/>
         <a:lstStyle/>
         <a:p>
+          <a:pPr algn="ctr"/>
           <a:r>
             <a:rPr lang="en-CA"/>
             <a:t>Business Logs In (Returns to Index)</a:t>
@@ -2249,6 +4457,7 @@
         <a:bodyPr/>
         <a:lstStyle/>
         <a:p>
+          <a:pPr algn="ctr"/>
           <a:endParaRPr lang="en-CA"/>
         </a:p>
       </dgm:t>
@@ -2260,6 +4469,7 @@
         <a:bodyPr/>
         <a:lstStyle/>
         <a:p>
+          <a:pPr algn="ctr"/>
           <a:endParaRPr lang="en-CA"/>
         </a:p>
       </dgm:t>
@@ -2674,7 +4884,7 @@
       <dgm:spPr/>
     </dgm:pt>
     <dgm:pt modelId="{0ABDD5BB-4F90-42D8-88CE-6218EDB0D4DA}" type="pres">
-      <dgm:prSet presAssocID="{2B6F0F56-B078-44BF-A4A2-06617A0BB5AE}" presName="rootText" presStyleLbl="node4" presStyleIdx="0" presStyleCnt="1" custLinFactX="4120" custLinFactY="-46633" custLinFactNeighborX="100000" custLinFactNeighborY="-100000">
+      <dgm:prSet presAssocID="{2B6F0F56-B078-44BF-A4A2-06617A0BB5AE}" presName="rootText" presStyleLbl="node4" presStyleIdx="0" presStyleCnt="1" custLinFactNeighborX="40776" custLinFactNeighborY="3681">
         <dgm:presLayoutVars>
           <dgm:chPref val="3"/>
         </dgm:presLayoutVars>
@@ -2843,7 +5053,7 @@
   <dgm:whole/>
   <dgm:extLst>
     <a:ext uri="http://schemas.microsoft.com/office/drawing/2008/diagram">
-      <dsp:dataModelExt xmlns:dsp="http://schemas.microsoft.com/office/drawing/2008/diagram" relId="rId10" minVer="http://schemas.openxmlformats.org/drawingml/2006/diagram"/>
+      <dsp:dataModelExt xmlns:dsp="http://schemas.microsoft.com/office/drawing/2008/diagram" relId="rId11" minVer="http://schemas.openxmlformats.org/drawingml/2006/diagram"/>
     </a:ext>
   </dgm:extLst>
 </dgm:dataModel>
@@ -2864,8 +5074,8 @@
       </dsp:nvSpPr>
       <dsp:spPr>
         <a:xfrm>
-          <a:off x="4601830" y="1005039"/>
-          <a:ext cx="726897" cy="166691"/>
+          <a:off x="5663354" y="2030327"/>
+          <a:ext cx="140883" cy="440329"/>
         </a:xfrm>
         <a:custGeom>
           <a:avLst/>
@@ -2876,10 +5086,13 @@
           <a:pathLst>
             <a:path>
               <a:moveTo>
-                <a:pt x="0" y="166691"/>
+                <a:pt x="0" y="0"/>
               </a:moveTo>
               <a:lnTo>
-                <a:pt x="726897" y="0"/>
+                <a:pt x="0" y="440329"/>
+              </a:lnTo>
+              <a:lnTo>
+                <a:pt x="140883" y="440329"/>
               </a:lnTo>
             </a:path>
           </a:pathLst>
@@ -2920,8 +5133,8 @@
       </dsp:nvSpPr>
       <dsp:spPr>
         <a:xfrm>
-          <a:off x="4800199" y="738472"/>
-          <a:ext cx="91440" cy="128146"/>
+          <a:off x="5985799" y="1376835"/>
+          <a:ext cx="91440" cy="193286"/>
         </a:xfrm>
         <a:custGeom>
           <a:avLst/>
@@ -2935,7 +5148,7 @@
                 <a:pt x="45720" y="0"/>
               </a:moveTo>
               <a:lnTo>
-                <a:pt x="45720" y="128146"/>
+                <a:pt x="45720" y="193286"/>
               </a:lnTo>
             </a:path>
           </a:pathLst>
@@ -2976,8 +5189,8 @@
       </dsp:nvSpPr>
       <dsp:spPr>
         <a:xfrm>
-          <a:off x="2999995" y="305214"/>
-          <a:ext cx="1845923" cy="128146"/>
+          <a:off x="3247273" y="723343"/>
+          <a:ext cx="2784245" cy="193286"/>
         </a:xfrm>
         <a:custGeom>
           <a:avLst/>
@@ -2991,13 +5204,13 @@
                 <a:pt x="0" y="0"/>
               </a:moveTo>
               <a:lnTo>
-                <a:pt x="0" y="64073"/>
+                <a:pt x="0" y="96643"/>
               </a:lnTo>
               <a:lnTo>
-                <a:pt x="1845923" y="64073"/>
+                <a:pt x="2784245" y="96643"/>
               </a:lnTo>
               <a:lnTo>
-                <a:pt x="1845923" y="128146"/>
+                <a:pt x="2784245" y="193286"/>
               </a:lnTo>
             </a:path>
           </a:pathLst>
@@ -3038,8 +5251,8 @@
       </dsp:nvSpPr>
       <dsp:spPr>
         <a:xfrm>
-          <a:off x="2999995" y="305214"/>
-          <a:ext cx="1107554" cy="128146"/>
+          <a:off x="3247273" y="723343"/>
+          <a:ext cx="1670547" cy="193286"/>
         </a:xfrm>
         <a:custGeom>
           <a:avLst/>
@@ -3053,13 +5266,13 @@
                 <a:pt x="0" y="0"/>
               </a:moveTo>
               <a:lnTo>
-                <a:pt x="0" y="64073"/>
+                <a:pt x="0" y="96643"/>
               </a:lnTo>
               <a:lnTo>
-                <a:pt x="1107554" y="64073"/>
+                <a:pt x="1670547" y="96643"/>
               </a:lnTo>
               <a:lnTo>
-                <a:pt x="1107554" y="128146"/>
+                <a:pt x="1670547" y="193286"/>
               </a:lnTo>
             </a:path>
           </a:pathLst>
@@ -3100,8 +5313,8 @@
       </dsp:nvSpPr>
       <dsp:spPr>
         <a:xfrm>
-          <a:off x="3125091" y="738472"/>
-          <a:ext cx="775092" cy="1035361"/>
+          <a:off x="3435957" y="1376835"/>
+          <a:ext cx="1169088" cy="1561658"/>
         </a:xfrm>
         <a:custGeom>
           <a:avLst/>
@@ -3115,10 +5328,10 @@
                 <a:pt x="0" y="0"/>
               </a:moveTo>
               <a:lnTo>
-                <a:pt x="0" y="1035361"/>
+                <a:pt x="0" y="1561658"/>
               </a:lnTo>
               <a:lnTo>
-                <a:pt x="775092" y="1035361"/>
+                <a:pt x="1169088" y="1561658"/>
               </a:lnTo>
             </a:path>
           </a:pathLst>
@@ -3159,8 +5372,8 @@
       </dsp:nvSpPr>
       <dsp:spPr>
         <a:xfrm>
-          <a:off x="3125091" y="738472"/>
-          <a:ext cx="770955" cy="684962"/>
+          <a:off x="3435957" y="1376835"/>
+          <a:ext cx="1162848" cy="1033143"/>
         </a:xfrm>
         <a:custGeom>
           <a:avLst/>
@@ -3174,10 +5387,10 @@
                 <a:pt x="0" y="0"/>
               </a:moveTo>
               <a:lnTo>
-                <a:pt x="0" y="684962"/>
+                <a:pt x="0" y="1033143"/>
               </a:lnTo>
               <a:lnTo>
-                <a:pt x="770955" y="684962"/>
+                <a:pt x="1162848" y="1033143"/>
               </a:lnTo>
             </a:path>
           </a:pathLst>
@@ -3218,8 +5431,8 @@
       </dsp:nvSpPr>
       <dsp:spPr>
         <a:xfrm>
-          <a:off x="3125091" y="738472"/>
-          <a:ext cx="91533" cy="280702"/>
+          <a:off x="3435957" y="1376835"/>
+          <a:ext cx="138061" cy="423389"/>
         </a:xfrm>
         <a:custGeom>
           <a:avLst/>
@@ -3233,10 +5446,10 @@
                 <a:pt x="0" y="0"/>
               </a:moveTo>
               <a:lnTo>
-                <a:pt x="0" y="280702"/>
+                <a:pt x="0" y="423389"/>
               </a:lnTo>
               <a:lnTo>
-                <a:pt x="91533" y="280702"/>
+                <a:pt x="138061" y="423389"/>
               </a:lnTo>
             </a:path>
           </a:pathLst>
@@ -3277,8 +5490,8 @@
       </dsp:nvSpPr>
       <dsp:spPr>
         <a:xfrm>
-          <a:off x="2999995" y="305214"/>
-          <a:ext cx="369184" cy="128146"/>
+          <a:off x="3247273" y="723343"/>
+          <a:ext cx="556849" cy="193286"/>
         </a:xfrm>
         <a:custGeom>
           <a:avLst/>
@@ -3292,13 +5505,13 @@
                 <a:pt x="0" y="0"/>
               </a:moveTo>
               <a:lnTo>
-                <a:pt x="0" y="64073"/>
+                <a:pt x="0" y="96643"/>
               </a:lnTo>
               <a:lnTo>
-                <a:pt x="369184" y="64073"/>
+                <a:pt x="556849" y="96643"/>
               </a:lnTo>
               <a:lnTo>
-                <a:pt x="369184" y="128146"/>
+                <a:pt x="556849" y="193286"/>
               </a:lnTo>
             </a:path>
           </a:pathLst>
@@ -3339,8 +5552,8 @@
       </dsp:nvSpPr>
       <dsp:spPr>
         <a:xfrm>
-          <a:off x="2630810" y="305214"/>
-          <a:ext cx="369184" cy="128146"/>
+          <a:off x="2690424" y="723343"/>
+          <a:ext cx="556849" cy="193286"/>
         </a:xfrm>
         <a:custGeom>
           <a:avLst/>
@@ -3351,16 +5564,16 @@
           <a:pathLst>
             <a:path>
               <a:moveTo>
-                <a:pt x="369184" y="0"/>
+                <a:pt x="556849" y="0"/>
               </a:moveTo>
               <a:lnTo>
-                <a:pt x="369184" y="64073"/>
+                <a:pt x="556849" y="96643"/>
               </a:lnTo>
               <a:lnTo>
-                <a:pt x="0" y="64073"/>
+                <a:pt x="0" y="96643"/>
               </a:lnTo>
               <a:lnTo>
-                <a:pt x="0" y="128146"/>
+                <a:pt x="0" y="193286"/>
               </a:lnTo>
             </a:path>
           </a:pathLst>
@@ -3401,8 +5614,8 @@
       </dsp:nvSpPr>
       <dsp:spPr>
         <a:xfrm>
-          <a:off x="1892441" y="305214"/>
-          <a:ext cx="1107554" cy="128146"/>
+          <a:off x="1576726" y="723343"/>
+          <a:ext cx="1670547" cy="193286"/>
         </a:xfrm>
         <a:custGeom>
           <a:avLst/>
@@ -3413,16 +5626,16 @@
           <a:pathLst>
             <a:path>
               <a:moveTo>
-                <a:pt x="1107554" y="0"/>
+                <a:pt x="1670547" y="0"/>
               </a:moveTo>
               <a:lnTo>
-                <a:pt x="1107554" y="64073"/>
+                <a:pt x="1670547" y="96643"/>
               </a:lnTo>
               <a:lnTo>
-                <a:pt x="0" y="64073"/>
+                <a:pt x="0" y="96643"/>
               </a:lnTo>
               <a:lnTo>
-                <a:pt x="0" y="128146"/>
+                <a:pt x="0" y="193286"/>
               </a:lnTo>
             </a:path>
           </a:pathLst>
@@ -3463,8 +5676,8 @@
       </dsp:nvSpPr>
       <dsp:spPr>
         <a:xfrm>
-          <a:off x="1154071" y="305214"/>
-          <a:ext cx="1845923" cy="128146"/>
+          <a:off x="463027" y="723343"/>
+          <a:ext cx="2784245" cy="193286"/>
         </a:xfrm>
         <a:custGeom>
           <a:avLst/>
@@ -3475,16 +5688,16 @@
           <a:pathLst>
             <a:path>
               <a:moveTo>
-                <a:pt x="1845923" y="0"/>
+                <a:pt x="2784245" y="0"/>
               </a:moveTo>
               <a:lnTo>
-                <a:pt x="1845923" y="64073"/>
+                <a:pt x="2784245" y="96643"/>
               </a:lnTo>
               <a:lnTo>
-                <a:pt x="0" y="64073"/>
+                <a:pt x="0" y="96643"/>
               </a:lnTo>
               <a:lnTo>
-                <a:pt x="0" y="128146"/>
+                <a:pt x="0" y="193286"/>
               </a:lnTo>
             </a:path>
           </a:pathLst>
@@ -3525,8 +5738,8 @@
       </dsp:nvSpPr>
       <dsp:spPr>
         <a:xfrm>
-          <a:off x="2694884" y="103"/>
-          <a:ext cx="610222" cy="305111"/>
+          <a:off x="2787067" y="263137"/>
+          <a:ext cx="920411" cy="460205"/>
         </a:xfrm>
         <a:prstGeom prst="rect">
           <a:avLst/>
@@ -3563,12 +5776,12 @@
         </a:fontRef>
       </dsp:style>
       <dsp:txBody>
-        <a:bodyPr spcFirstLastPara="0" vert="horz" wrap="square" lIns="4445" tIns="4445" rIns="4445" bIns="4445" numCol="1" spcCol="1270" anchor="ctr" anchorCtr="0">
+        <a:bodyPr spcFirstLastPara="0" vert="horz" wrap="square" lIns="6350" tIns="6350" rIns="6350" bIns="6350" numCol="1" spcCol="1270" anchor="ctr" anchorCtr="0">
           <a:noAutofit/>
         </a:bodyPr>
         <a:lstStyle/>
         <a:p>
-          <a:pPr marL="0" lvl="0" indent="0" algn="ctr" defTabSz="311150">
+          <a:pPr marL="0" lvl="0" indent="0" algn="ctr" defTabSz="444500">
             <a:lnSpc>
               <a:spcPct val="90000"/>
             </a:lnSpc>
@@ -3581,12 +5794,12 @@
             <a:buNone/>
           </a:pPr>
           <a:r>
-            <a:rPr lang="en-CA" sz="700" kern="1200"/>
+            <a:rPr lang="en-CA" sz="1000" kern="1200"/>
             <a:t>Landing Page</a:t>
           </a:r>
         </a:p>
         <a:p>
-          <a:pPr marL="0" lvl="0" indent="0" algn="ctr" defTabSz="311150">
+          <a:pPr marL="0" lvl="0" indent="0" algn="ctr" defTabSz="444500">
             <a:lnSpc>
               <a:spcPct val="90000"/>
             </a:lnSpc>
@@ -3599,14 +5812,14 @@
             <a:buNone/>
           </a:pPr>
           <a:r>
-            <a:rPr lang="en-CA" sz="700" kern="1200"/>
+            <a:rPr lang="en-CA" sz="1000" kern="1200"/>
             <a:t>(Index)</a:t>
           </a:r>
         </a:p>
       </dsp:txBody>
       <dsp:txXfrm>
-        <a:off x="2694884" y="103"/>
-        <a:ext cx="610222" cy="305111"/>
+        <a:off x="2787067" y="263137"/>
+        <a:ext cx="920411" cy="460205"/>
       </dsp:txXfrm>
     </dsp:sp>
     <dsp:sp modelId="{DBF36F3B-9510-4C58-8369-C158FEA88C9C}">
@@ -3616,8 +5829,8 @@
       </dsp:nvSpPr>
       <dsp:spPr>
         <a:xfrm>
-          <a:off x="848960" y="433361"/>
-          <a:ext cx="610222" cy="305111"/>
+          <a:off x="2821" y="916629"/>
+          <a:ext cx="920411" cy="460205"/>
         </a:xfrm>
         <a:prstGeom prst="rect">
           <a:avLst/>
@@ -3654,12 +5867,12 @@
         </a:fontRef>
       </dsp:style>
       <dsp:txBody>
-        <a:bodyPr spcFirstLastPara="0" vert="horz" wrap="square" lIns="4445" tIns="4445" rIns="4445" bIns="4445" numCol="1" spcCol="1270" anchor="ctr" anchorCtr="0">
+        <a:bodyPr spcFirstLastPara="0" vert="horz" wrap="square" lIns="6350" tIns="6350" rIns="6350" bIns="6350" numCol="1" spcCol="1270" anchor="ctr" anchorCtr="0">
           <a:noAutofit/>
         </a:bodyPr>
         <a:lstStyle/>
         <a:p>
-          <a:pPr marL="0" lvl="0" indent="0" algn="ctr" defTabSz="311150">
+          <a:pPr marL="0" lvl="0" indent="0" algn="ctr" defTabSz="444500">
             <a:lnSpc>
               <a:spcPct val="90000"/>
             </a:lnSpc>
@@ -3672,14 +5885,14 @@
             <a:buNone/>
           </a:pPr>
           <a:r>
-            <a:rPr lang="en-CA" sz="700" kern="1200"/>
+            <a:rPr lang="en-CA" sz="1000" kern="1200"/>
             <a:t>Home</a:t>
           </a:r>
         </a:p>
       </dsp:txBody>
       <dsp:txXfrm>
-        <a:off x="848960" y="433361"/>
-        <a:ext cx="610222" cy="305111"/>
+        <a:off x="2821" y="916629"/>
+        <a:ext cx="920411" cy="460205"/>
       </dsp:txXfrm>
     </dsp:sp>
     <dsp:sp modelId="{E2203429-0609-47D0-BB73-F8D8F00D3C74}">
@@ -3689,8 +5902,8 @@
       </dsp:nvSpPr>
       <dsp:spPr>
         <a:xfrm>
-          <a:off x="1587330" y="433361"/>
-          <a:ext cx="610222" cy="305111"/>
+          <a:off x="1116520" y="916629"/>
+          <a:ext cx="920411" cy="460205"/>
         </a:xfrm>
         <a:prstGeom prst="rect">
           <a:avLst/>
@@ -3727,12 +5940,12 @@
         </a:fontRef>
       </dsp:style>
       <dsp:txBody>
-        <a:bodyPr spcFirstLastPara="0" vert="horz" wrap="square" lIns="4445" tIns="4445" rIns="4445" bIns="4445" numCol="1" spcCol="1270" anchor="ctr" anchorCtr="0">
+        <a:bodyPr spcFirstLastPara="0" vert="horz" wrap="square" lIns="6350" tIns="6350" rIns="6350" bIns="6350" numCol="1" spcCol="1270" anchor="ctr" anchorCtr="0">
           <a:noAutofit/>
         </a:bodyPr>
         <a:lstStyle/>
         <a:p>
-          <a:pPr marL="0" lvl="0" indent="0" algn="ctr" defTabSz="311150">
+          <a:pPr marL="0" lvl="0" indent="0" algn="ctr" defTabSz="444500">
             <a:lnSpc>
               <a:spcPct val="90000"/>
             </a:lnSpc>
@@ -3745,14 +5958,14 @@
             <a:buNone/>
           </a:pPr>
           <a:r>
-            <a:rPr lang="en-CA" sz="700" kern="1200"/>
+            <a:rPr lang="en-CA" sz="1000" kern="1200"/>
             <a:t>About</a:t>
           </a:r>
         </a:p>
       </dsp:txBody>
       <dsp:txXfrm>
-        <a:off x="1587330" y="433361"/>
-        <a:ext cx="610222" cy="305111"/>
+        <a:off x="1116520" y="916629"/>
+        <a:ext cx="920411" cy="460205"/>
       </dsp:txXfrm>
     </dsp:sp>
     <dsp:sp modelId="{700B857E-7C57-4354-816C-3057C542D51B}">
@@ -3762,8 +5975,8 @@
       </dsp:nvSpPr>
       <dsp:spPr>
         <a:xfrm>
-          <a:off x="2325699" y="433361"/>
-          <a:ext cx="610222" cy="305111"/>
+          <a:off x="2230218" y="916629"/>
+          <a:ext cx="920411" cy="460205"/>
         </a:xfrm>
         <a:prstGeom prst="rect">
           <a:avLst/>
@@ -3800,12 +6013,12 @@
         </a:fontRef>
       </dsp:style>
       <dsp:txBody>
-        <a:bodyPr spcFirstLastPara="0" vert="horz" wrap="square" lIns="4445" tIns="4445" rIns="4445" bIns="4445" numCol="1" spcCol="1270" anchor="ctr" anchorCtr="0">
+        <a:bodyPr spcFirstLastPara="0" vert="horz" wrap="square" lIns="6350" tIns="6350" rIns="6350" bIns="6350" numCol="1" spcCol="1270" anchor="ctr" anchorCtr="0">
           <a:noAutofit/>
         </a:bodyPr>
         <a:lstStyle/>
         <a:p>
-          <a:pPr marL="0" lvl="0" indent="0" algn="ctr" defTabSz="311150">
+          <a:pPr marL="0" lvl="0" indent="0" algn="ctr" defTabSz="444500">
             <a:lnSpc>
               <a:spcPct val="90000"/>
             </a:lnSpc>
@@ -3818,14 +6031,14 @@
             <a:buNone/>
           </a:pPr>
           <a:r>
-            <a:rPr lang="en-CA" sz="700" kern="1200"/>
+            <a:rPr lang="en-CA" sz="1000" kern="1200"/>
             <a:t>FAQ</a:t>
           </a:r>
         </a:p>
       </dsp:txBody>
       <dsp:txXfrm>
-        <a:off x="2325699" y="433361"/>
-        <a:ext cx="610222" cy="305111"/>
+        <a:off x="2230218" y="916629"/>
+        <a:ext cx="920411" cy="460205"/>
       </dsp:txXfrm>
     </dsp:sp>
     <dsp:sp modelId="{1E2D4FA8-6A53-4936-89F9-304CEA46439D}">
@@ -3835,8 +6048,8 @@
       </dsp:nvSpPr>
       <dsp:spPr>
         <a:xfrm>
-          <a:off x="3064069" y="433361"/>
-          <a:ext cx="610222" cy="305111"/>
+          <a:off x="3343916" y="916629"/>
+          <a:ext cx="920411" cy="460205"/>
         </a:xfrm>
         <a:prstGeom prst="rect">
           <a:avLst/>
@@ -3873,12 +6086,12 @@
         </a:fontRef>
       </dsp:style>
       <dsp:txBody>
-        <a:bodyPr spcFirstLastPara="0" vert="horz" wrap="square" lIns="4445" tIns="4445" rIns="4445" bIns="4445" numCol="1" spcCol="1270" anchor="ctr" anchorCtr="0">
+        <a:bodyPr spcFirstLastPara="0" vert="horz" wrap="square" lIns="6350" tIns="6350" rIns="6350" bIns="6350" numCol="1" spcCol="1270" anchor="ctr" anchorCtr="0">
           <a:noAutofit/>
         </a:bodyPr>
         <a:lstStyle/>
         <a:p>
-          <a:pPr marL="0" lvl="0" indent="0" algn="ctr" defTabSz="311150">
+          <a:pPr marL="0" lvl="0" indent="0" algn="ctr" defTabSz="444500">
             <a:lnSpc>
               <a:spcPct val="90000"/>
             </a:lnSpc>
@@ -3891,14 +6104,14 @@
             <a:buNone/>
           </a:pPr>
           <a:r>
-            <a:rPr lang="en-CA" sz="700" kern="1200"/>
+            <a:rPr lang="en-CA" sz="1000" kern="1200"/>
             <a:t>Sign In</a:t>
           </a:r>
         </a:p>
       </dsp:txBody>
       <dsp:txXfrm>
-        <a:off x="3064069" y="433361"/>
-        <a:ext cx="610222" cy="305111"/>
+        <a:off x="3343916" y="916629"/>
+        <a:ext cx="920411" cy="460205"/>
       </dsp:txXfrm>
     </dsp:sp>
     <dsp:sp modelId="{7D497F62-9DAA-42D7-8B99-8213F4806294}">
@@ -3908,8 +6121,8 @@
       </dsp:nvSpPr>
       <dsp:spPr>
         <a:xfrm>
-          <a:off x="3216624" y="866619"/>
-          <a:ext cx="610222" cy="305111"/>
+          <a:off x="3574019" y="1570122"/>
+          <a:ext cx="920411" cy="460205"/>
         </a:xfrm>
         <a:prstGeom prst="rect">
           <a:avLst/>
@@ -3946,12 +6159,12 @@
         </a:fontRef>
       </dsp:style>
       <dsp:txBody>
-        <a:bodyPr spcFirstLastPara="0" vert="horz" wrap="square" lIns="4445" tIns="4445" rIns="4445" bIns="4445" numCol="1" spcCol="1270" anchor="ctr" anchorCtr="0">
+        <a:bodyPr spcFirstLastPara="0" vert="horz" wrap="square" lIns="6350" tIns="6350" rIns="6350" bIns="6350" numCol="1" spcCol="1270" anchor="ctr" anchorCtr="0">
           <a:noAutofit/>
         </a:bodyPr>
         <a:lstStyle/>
         <a:p>
-          <a:pPr marL="0" lvl="0" indent="0" algn="ctr" defTabSz="311150">
+          <a:pPr marL="0" lvl="0" indent="0" algn="ctr" defTabSz="444500">
             <a:lnSpc>
               <a:spcPct val="90000"/>
             </a:lnSpc>
@@ -3964,14 +6177,14 @@
             <a:buNone/>
           </a:pPr>
           <a:r>
-            <a:rPr lang="en-CA" sz="700" kern="1200"/>
+            <a:rPr lang="en-CA" sz="1000" kern="1200"/>
             <a:t>User Logs In (Returns to Index)</a:t>
           </a:r>
         </a:p>
       </dsp:txBody>
       <dsp:txXfrm>
-        <a:off x="3216624" y="866619"/>
-        <a:ext cx="610222" cy="305111"/>
+        <a:off x="3574019" y="1570122"/>
+        <a:ext cx="920411" cy="460205"/>
       </dsp:txXfrm>
     </dsp:sp>
     <dsp:sp modelId="{868040D5-475C-4360-935F-F3E57F2876E0}">
@@ -3981,8 +6194,8 @@
       </dsp:nvSpPr>
       <dsp:spPr>
         <a:xfrm>
-          <a:off x="3896046" y="1270879"/>
-          <a:ext cx="610222" cy="305111"/>
+          <a:off x="4598806" y="2179876"/>
+          <a:ext cx="920411" cy="460205"/>
         </a:xfrm>
         <a:prstGeom prst="rect">
           <a:avLst/>
@@ -4019,12 +6232,12 @@
         </a:fontRef>
       </dsp:style>
       <dsp:txBody>
-        <a:bodyPr spcFirstLastPara="0" vert="horz" wrap="square" lIns="4445" tIns="4445" rIns="4445" bIns="4445" numCol="1" spcCol="1270" anchor="ctr" anchorCtr="0">
+        <a:bodyPr spcFirstLastPara="0" vert="horz" wrap="square" lIns="6350" tIns="6350" rIns="6350" bIns="6350" numCol="1" spcCol="1270" anchor="ctr" anchorCtr="0">
           <a:noAutofit/>
         </a:bodyPr>
         <a:lstStyle/>
         <a:p>
-          <a:pPr marL="0" lvl="0" indent="0" algn="ctr" defTabSz="311150">
+          <a:pPr marL="0" lvl="0" indent="0" algn="ctr" defTabSz="444500">
             <a:lnSpc>
               <a:spcPct val="90000"/>
             </a:lnSpc>
@@ -4037,14 +6250,14 @@
             <a:buNone/>
           </a:pPr>
           <a:r>
-            <a:rPr lang="en-CA" sz="700" kern="1200"/>
+            <a:rPr lang="en-CA" sz="1000" kern="1200"/>
             <a:t>View Jobs</a:t>
           </a:r>
         </a:p>
       </dsp:txBody>
       <dsp:txXfrm>
-        <a:off x="3896046" y="1270879"/>
-        <a:ext cx="610222" cy="305111"/>
+        <a:off x="4598806" y="2179876"/>
+        <a:ext cx="920411" cy="460205"/>
       </dsp:txXfrm>
     </dsp:sp>
     <dsp:sp modelId="{84144B47-6467-44F4-B2F1-D702E535FD7E}">
@@ -4054,8 +6267,8 @@
       </dsp:nvSpPr>
       <dsp:spPr>
         <a:xfrm>
-          <a:off x="3900183" y="1621278"/>
-          <a:ext cx="610222" cy="305111"/>
+          <a:off x="4605046" y="2708390"/>
+          <a:ext cx="920411" cy="460205"/>
         </a:xfrm>
         <a:prstGeom prst="rect">
           <a:avLst/>
@@ -4092,12 +6305,12 @@
         </a:fontRef>
       </dsp:style>
       <dsp:txBody>
-        <a:bodyPr spcFirstLastPara="0" vert="horz" wrap="square" lIns="4445" tIns="4445" rIns="4445" bIns="4445" numCol="1" spcCol="1270" anchor="ctr" anchorCtr="0">
+        <a:bodyPr spcFirstLastPara="0" vert="horz" wrap="square" lIns="6350" tIns="6350" rIns="6350" bIns="6350" numCol="1" spcCol="1270" anchor="ctr" anchorCtr="0">
           <a:noAutofit/>
         </a:bodyPr>
         <a:lstStyle/>
         <a:p>
-          <a:pPr marL="0" lvl="0" indent="0" algn="ctr" defTabSz="311150">
+          <a:pPr marL="0" lvl="0" indent="0" algn="ctr" defTabSz="444500">
             <a:lnSpc>
               <a:spcPct val="90000"/>
             </a:lnSpc>
@@ -4110,14 +6323,14 @@
             <a:buNone/>
           </a:pPr>
           <a:r>
-            <a:rPr lang="en-CA" sz="700" kern="1200"/>
+            <a:rPr lang="en-CA" sz="1000" kern="1200"/>
             <a:t>Log Out</a:t>
           </a:r>
         </a:p>
       </dsp:txBody>
       <dsp:txXfrm>
-        <a:off x="3900183" y="1621278"/>
-        <a:ext cx="610222" cy="305111"/>
+        <a:off x="4605046" y="2708390"/>
+        <a:ext cx="920411" cy="460205"/>
       </dsp:txXfrm>
     </dsp:sp>
     <dsp:sp modelId="{982E02CF-85F7-48D7-8EC7-C38D82E91C7E}">
@@ -4127,8 +6340,8 @@
       </dsp:nvSpPr>
       <dsp:spPr>
         <a:xfrm>
-          <a:off x="3802438" y="433361"/>
-          <a:ext cx="610222" cy="305111"/>
+          <a:off x="4457615" y="916629"/>
+          <a:ext cx="920411" cy="460205"/>
         </a:xfrm>
         <a:prstGeom prst="rect">
           <a:avLst/>
@@ -4160,12 +6373,12 @@
         </a:fontRef>
       </dsp:style>
       <dsp:txBody>
-        <a:bodyPr spcFirstLastPara="0" vert="horz" wrap="square" lIns="4445" tIns="4445" rIns="4445" bIns="4445" numCol="1" spcCol="1270" anchor="ctr" anchorCtr="0">
+        <a:bodyPr spcFirstLastPara="0" vert="horz" wrap="square" lIns="6350" tIns="6350" rIns="6350" bIns="6350" numCol="1" spcCol="1270" anchor="ctr" anchorCtr="0">
           <a:noAutofit/>
         </a:bodyPr>
         <a:lstStyle/>
         <a:p>
-          <a:pPr marL="0" lvl="0" indent="0" algn="ctr" defTabSz="311150">
+          <a:pPr marL="0" lvl="0" indent="0" algn="ctr" defTabSz="444500">
             <a:lnSpc>
               <a:spcPct val="90000"/>
             </a:lnSpc>
@@ -4178,14 +6391,14 @@
             <a:buNone/>
           </a:pPr>
           <a:r>
-            <a:rPr lang="en-CA" sz="700" kern="1200"/>
+            <a:rPr lang="en-CA" sz="1000" kern="1200"/>
             <a:t>Sign Up</a:t>
           </a:r>
         </a:p>
       </dsp:txBody>
       <dsp:txXfrm>
-        <a:off x="3802438" y="433361"/>
-        <a:ext cx="610222" cy="305111"/>
+        <a:off x="4457615" y="916629"/>
+        <a:ext cx="920411" cy="460205"/>
       </dsp:txXfrm>
     </dsp:sp>
     <dsp:sp modelId="{6AC01A73-17EC-41BD-B084-E4780D409964}">
@@ -4195,8 +6408,8 @@
       </dsp:nvSpPr>
       <dsp:spPr>
         <a:xfrm>
-          <a:off x="4540808" y="433361"/>
-          <a:ext cx="610222" cy="305111"/>
+          <a:off x="5571313" y="916629"/>
+          <a:ext cx="920411" cy="460205"/>
         </a:xfrm>
         <a:prstGeom prst="rect">
           <a:avLst/>
@@ -4228,12 +6441,12 @@
         </a:fontRef>
       </dsp:style>
       <dsp:txBody>
-        <a:bodyPr spcFirstLastPara="0" vert="horz" wrap="square" lIns="4445" tIns="4445" rIns="4445" bIns="4445" numCol="1" spcCol="1270" anchor="ctr" anchorCtr="0">
+        <a:bodyPr spcFirstLastPara="0" vert="horz" wrap="square" lIns="6350" tIns="6350" rIns="6350" bIns="6350" numCol="1" spcCol="1270" anchor="ctr" anchorCtr="0">
           <a:noAutofit/>
         </a:bodyPr>
         <a:lstStyle/>
         <a:p>
-          <a:pPr marL="0" lvl="0" indent="0" algn="ctr" defTabSz="311150">
+          <a:pPr marL="0" lvl="0" indent="0" algn="ctr" defTabSz="444500">
             <a:lnSpc>
               <a:spcPct val="90000"/>
             </a:lnSpc>
@@ -4246,14 +6459,14 @@
             <a:buNone/>
           </a:pPr>
           <a:r>
-            <a:rPr lang="en-CA" sz="700" kern="1200"/>
+            <a:rPr lang="en-CA" sz="1000" kern="1200"/>
             <a:t>Business Sign Up</a:t>
           </a:r>
         </a:p>
       </dsp:txBody>
       <dsp:txXfrm>
-        <a:off x="4540808" y="433361"/>
-        <a:ext cx="610222" cy="305111"/>
+        <a:off x="5571313" y="916629"/>
+        <a:ext cx="920411" cy="460205"/>
       </dsp:txXfrm>
     </dsp:sp>
     <dsp:sp modelId="{157A547F-3B9B-40EA-B349-E6FCC4501EA0}">
@@ -4263,8 +6476,8 @@
       </dsp:nvSpPr>
       <dsp:spPr>
         <a:xfrm>
-          <a:off x="4540808" y="866619"/>
-          <a:ext cx="610222" cy="305111"/>
+          <a:off x="5571313" y="1570122"/>
+          <a:ext cx="920411" cy="460205"/>
         </a:xfrm>
         <a:prstGeom prst="rect">
           <a:avLst/>
@@ -4296,12 +6509,12 @@
         </a:fontRef>
       </dsp:style>
       <dsp:txBody>
-        <a:bodyPr spcFirstLastPara="0" vert="horz" wrap="square" lIns="4445" tIns="4445" rIns="4445" bIns="4445" numCol="1" spcCol="1270" anchor="ctr" anchorCtr="0">
+        <a:bodyPr spcFirstLastPara="0" vert="horz" wrap="square" lIns="6350" tIns="6350" rIns="6350" bIns="6350" numCol="1" spcCol="1270" anchor="ctr" anchorCtr="0">
           <a:noAutofit/>
         </a:bodyPr>
         <a:lstStyle/>
         <a:p>
-          <a:pPr marL="0" lvl="0" indent="0" algn="ctr" defTabSz="311150">
+          <a:pPr marL="0" lvl="0" indent="0" algn="ctr" defTabSz="444500">
             <a:lnSpc>
               <a:spcPct val="90000"/>
             </a:lnSpc>
@@ -4314,14 +6527,14 @@
             <a:buNone/>
           </a:pPr>
           <a:r>
-            <a:rPr lang="en-CA" sz="700" kern="1200"/>
+            <a:rPr lang="en-CA" sz="1000" kern="1200"/>
             <a:t>Business Logs In (Returns to Index)</a:t>
           </a:r>
         </a:p>
       </dsp:txBody>
       <dsp:txXfrm>
-        <a:off x="4540808" y="866619"/>
-        <a:ext cx="610222" cy="305111"/>
+        <a:off x="5571313" y="1570122"/>
+        <a:ext cx="920411" cy="460205"/>
       </dsp:txXfrm>
     </dsp:sp>
     <dsp:sp modelId="{0ABDD5BB-4F90-42D8-88CE-6218EDB0D4DA}">
@@ -4331,8 +6544,8 @@
       </dsp:nvSpPr>
       <dsp:spPr>
         <a:xfrm>
-          <a:off x="5328727" y="852483"/>
-          <a:ext cx="610222" cy="305111"/>
+          <a:off x="5804238" y="2240554"/>
+          <a:ext cx="920411" cy="460205"/>
         </a:xfrm>
         <a:prstGeom prst="rect">
           <a:avLst/>
@@ -4369,12 +6582,12 @@
         </a:fontRef>
       </dsp:style>
       <dsp:txBody>
-        <a:bodyPr spcFirstLastPara="0" vert="horz" wrap="square" lIns="4445" tIns="4445" rIns="4445" bIns="4445" numCol="1" spcCol="1270" anchor="ctr" anchorCtr="0">
+        <a:bodyPr spcFirstLastPara="0" vert="horz" wrap="square" lIns="6350" tIns="6350" rIns="6350" bIns="6350" numCol="1" spcCol="1270" anchor="ctr" anchorCtr="0">
           <a:noAutofit/>
         </a:bodyPr>
         <a:lstStyle/>
         <a:p>
-          <a:pPr marL="0" lvl="0" indent="0" algn="ctr" defTabSz="311150">
+          <a:pPr marL="0" lvl="0" indent="0" algn="ctr" defTabSz="444500">
             <a:lnSpc>
               <a:spcPct val="90000"/>
             </a:lnSpc>
@@ -4387,14 +6600,14 @@
             <a:buNone/>
           </a:pPr>
           <a:r>
-            <a:rPr lang="en-CA" sz="700" kern="1200"/>
+            <a:rPr lang="en-CA" sz="1000" kern="1200"/>
             <a:t>Post Job</a:t>
           </a:r>
         </a:p>
       </dsp:txBody>
       <dsp:txXfrm>
-        <a:off x="5328727" y="852483"/>
-        <a:ext cx="610222" cy="305111"/>
+        <a:off x="5804238" y="2240554"/>
+        <a:ext cx="920411" cy="460205"/>
       </dsp:txXfrm>
     </dsp:sp>
   </dsp:spTree>

</xml_diff>